<commit_message>
Atas e Relatorio Atualizado
</commit_message>
<xml_diff>
--- a/ATA_PROJETO.docx
+++ b/ATA_PROJETO.docx
@@ -5,23 +5,39 @@
     <w:p>
       <w:pPr>
         <w:spacing w:line="360" w:lineRule="auto"/>
-        <w:jc w:val="center"/>
-        <w:rPr>
-          <w:rFonts w:ascii="Arial" w:hAnsi="Arial" w:cs="Arial"/>
-          <w:sz w:val="20"/>
-          <w:szCs w:val="20"/>
-        </w:rPr>
-      </w:pPr>
-      <w:r>
-        <w:tab/>
-      </w:r>
-      <w:r>
-        <w:rPr>
-          <w:rFonts w:ascii="Arial" w:hAnsi="Arial" w:cs="Arial"/>
-          <w:sz w:val="20"/>
-          <w:szCs w:val="20"/>
-        </w:rPr>
-        <w:t>Ata n.</w:t>
+        <w:jc w:val="both"/>
+        <w:rPr>
+          <w:rFonts w:ascii="Arial" w:hAnsi="Arial" w:cs="Arial"/>
+          <w:sz w:val="20"/>
+          <w:szCs w:val="20"/>
+        </w:rPr>
+      </w:pPr>
+      <w:proofErr w:type="spellStart"/>
+      <w:r>
+        <w:rPr>
+          <w:rFonts w:ascii="Arial" w:hAnsi="Arial" w:cs="Arial"/>
+          <w:sz w:val="20"/>
+          <w:szCs w:val="20"/>
+        </w:rPr>
+        <w:t>Acta</w:t>
+      </w:r>
+      <w:proofErr w:type="spellEnd"/>
+      <w:r>
+        <w:rPr>
+          <w:rFonts w:ascii="Arial" w:hAnsi="Arial" w:cs="Arial"/>
+          <w:sz w:val="20"/>
+          <w:szCs w:val="20"/>
+        </w:rPr>
+        <w:t xml:space="preserve"> </w:t>
+      </w:r>
+      <w:proofErr w:type="spellStart"/>
+      <w:r>
+        <w:rPr>
+          <w:rFonts w:ascii="Arial" w:hAnsi="Arial" w:cs="Arial"/>
+          <w:sz w:val="20"/>
+          <w:szCs w:val="20"/>
+        </w:rPr>
+        <w:t>n.</w:t>
       </w:r>
       <w:r>
         <w:rPr>
@@ -32,6 +48,7 @@
         </w:rPr>
         <w:t>o</w:t>
       </w:r>
+      <w:proofErr w:type="spellEnd"/>
       <w:r>
         <w:rPr>
           <w:rFonts w:ascii="Arial" w:hAnsi="Arial" w:cs="Arial"/>
@@ -55,20 +72,21 @@
           <w:tab w:val="left" w:leader="hyphen" w:pos="8499"/>
         </w:tabs>
         <w:spacing w:line="360" w:lineRule="auto"/>
-        <w:jc w:val="center"/>
-        <w:rPr>
-          <w:rFonts w:ascii="Arial" w:hAnsi="Arial" w:cs="Arial"/>
-          <w:sz w:val="20"/>
-          <w:szCs w:val="20"/>
-        </w:rPr>
-      </w:pPr>
-    </w:p>
-    <w:p>
-      <w:pPr>
-        <w:tabs>
-          <w:tab w:val="left" w:leader="hyphen" w:pos="8499"/>
-        </w:tabs>
-        <w:spacing w:line="360" w:lineRule="auto"/>
+        <w:jc w:val="both"/>
+        <w:rPr>
+          <w:rFonts w:ascii="Arial" w:hAnsi="Arial" w:cs="Arial"/>
+          <w:sz w:val="20"/>
+          <w:szCs w:val="20"/>
+        </w:rPr>
+      </w:pPr>
+    </w:p>
+    <w:p>
+      <w:pPr>
+        <w:tabs>
+          <w:tab w:val="left" w:leader="hyphen" w:pos="8499"/>
+        </w:tabs>
+        <w:spacing w:line="360" w:lineRule="auto"/>
+        <w:jc w:val="both"/>
         <w:rPr>
           <w:rFonts w:ascii="Arial" w:hAnsi="Arial" w:cs="Arial"/>
           <w:sz w:val="20"/>
@@ -106,6 +124,14 @@
           <w:szCs w:val="20"/>
         </w:rPr>
         <w:t>:</w:t>
+      </w:r>
+      <w:r>
+        <w:rPr>
+          <w:rFonts w:ascii="Arial" w:hAnsi="Arial" w:cs="Arial"/>
+          <w:sz w:val="20"/>
+          <w:szCs w:val="20"/>
+        </w:rPr>
+        <w:t xml:space="preserve"> -------------------------------------------------------------------------------------</w:t>
       </w:r>
     </w:p>
     <w:p>
@@ -119,6 +145,7 @@
           <w:tab w:val="left" w:leader="hyphen" w:pos="8499"/>
         </w:tabs>
         <w:spacing w:line="360" w:lineRule="auto"/>
+        <w:jc w:val="both"/>
         <w:rPr>
           <w:rFonts w:ascii="Arial" w:hAnsi="Arial" w:cs="Arial"/>
           <w:sz w:val="20"/>
@@ -132,6 +159,14 @@
           <w:szCs w:val="20"/>
         </w:rPr>
         <w:t>Criação do grupo</w:t>
+      </w:r>
+      <w:r>
+        <w:rPr>
+          <w:rFonts w:ascii="Arial" w:hAnsi="Arial" w:cs="Arial"/>
+          <w:sz w:val="20"/>
+          <w:szCs w:val="20"/>
+        </w:rPr>
+        <w:t xml:space="preserve"> ---------------------------------------------------------------------------------------------</w:t>
       </w:r>
     </w:p>
     <w:p>
@@ -145,6 +180,7 @@
           <w:tab w:val="left" w:leader="hyphen" w:pos="8499"/>
         </w:tabs>
         <w:spacing w:line="360" w:lineRule="auto"/>
+        <w:jc w:val="both"/>
         <w:rPr>
           <w:rFonts w:ascii="Arial" w:hAnsi="Arial" w:cs="Arial"/>
           <w:sz w:val="20"/>
@@ -159,14 +195,16 @@
         </w:rPr>
         <w:t xml:space="preserve">Debate e esclarecimento de </w:t>
       </w:r>
-      <w:r>
-        <w:rPr>
-          <w:rFonts w:ascii="Arial" w:hAnsi="Arial" w:cs="Arial"/>
-          <w:sz w:val="20"/>
-          <w:szCs w:val="20"/>
-        </w:rPr>
-        <w:t>dúvidas</w:t>
-      </w:r>
+      <w:proofErr w:type="gramStart"/>
+      <w:r>
+        <w:rPr>
+          <w:rFonts w:ascii="Arial" w:hAnsi="Arial" w:cs="Arial"/>
+          <w:sz w:val="20"/>
+          <w:szCs w:val="20"/>
+        </w:rPr>
+        <w:t>duvidas</w:t>
+      </w:r>
+      <w:proofErr w:type="gramEnd"/>
       <w:r>
         <w:rPr>
           <w:rFonts w:ascii="Arial" w:hAnsi="Arial" w:cs="Arial"/>
@@ -174,6 +212,14 @@
           <w:szCs w:val="20"/>
         </w:rPr>
         <w:t xml:space="preserve"> sobre o projeto</w:t>
+      </w:r>
+      <w:r>
+        <w:rPr>
+          <w:rFonts w:ascii="Arial" w:hAnsi="Arial" w:cs="Arial"/>
+          <w:sz w:val="20"/>
+          <w:szCs w:val="20"/>
+        </w:rPr>
+        <w:t xml:space="preserve"> ----------------------------------------------</w:t>
       </w:r>
     </w:p>
     <w:p>
@@ -187,6 +233,7 @@
           <w:tab w:val="left" w:leader="hyphen" w:pos="8499"/>
         </w:tabs>
         <w:spacing w:line="360" w:lineRule="auto"/>
+        <w:jc w:val="both"/>
         <w:rPr>
           <w:rFonts w:ascii="Arial" w:hAnsi="Arial" w:cs="Arial"/>
           <w:sz w:val="20"/>
@@ -201,6 +248,14 @@
         </w:rPr>
         <w:t>Nomeação do líder de grupo e secretario</w:t>
       </w:r>
+      <w:r>
+        <w:rPr>
+          <w:rFonts w:ascii="Arial" w:hAnsi="Arial" w:cs="Arial"/>
+          <w:sz w:val="20"/>
+          <w:szCs w:val="20"/>
+        </w:rPr>
+        <w:t xml:space="preserve"> -------------------------------------------------------------</w:t>
+      </w:r>
     </w:p>
     <w:p>
       <w:pPr>
@@ -209,6 +264,7 @@
           <w:tab w:val="left" w:leader="hyphen" w:pos="8499"/>
         </w:tabs>
         <w:spacing w:line="360" w:lineRule="auto"/>
+        <w:jc w:val="both"/>
         <w:rPr>
           <w:rFonts w:ascii="Arial" w:hAnsi="Arial" w:cs="Arial"/>
           <w:sz w:val="20"/>
@@ -223,39 +279,48 @@
           <w:tab w:val="left" w:leader="hyphen" w:pos="8499"/>
         </w:tabs>
         <w:spacing w:line="360" w:lineRule="auto"/>
-        <w:rPr>
-          <w:rFonts w:ascii="Arial" w:hAnsi="Arial" w:cs="Arial"/>
-          <w:sz w:val="20"/>
-          <w:szCs w:val="20"/>
-        </w:rPr>
-      </w:pPr>
-    </w:p>
-    <w:p>
-      <w:pPr>
-        <w:jc w:val="both"/>
-      </w:pPr>
-    </w:p>
-    <w:p>
-      <w:pPr>
-        <w:spacing w:line="360" w:lineRule="auto"/>
-        <w:jc w:val="center"/>
-        <w:rPr>
-          <w:rFonts w:ascii="Arial" w:hAnsi="Arial" w:cs="Arial"/>
-          <w:sz w:val="20"/>
-          <w:szCs w:val="20"/>
-        </w:rPr>
-      </w:pPr>
-      <w:r>
-        <w:tab/>
-      </w:r>
-      <w:r>
-        <w:rPr>
-          <w:rFonts w:ascii="Arial" w:hAnsi="Arial" w:cs="Arial"/>
-          <w:sz w:val="20"/>
-          <w:szCs w:val="20"/>
-        </w:rPr>
-        <w:t xml:space="preserve">Ata </w:t>
-      </w:r>
+        <w:jc w:val="both"/>
+        <w:rPr>
+          <w:rFonts w:ascii="Arial" w:hAnsi="Arial" w:cs="Arial"/>
+          <w:sz w:val="20"/>
+          <w:szCs w:val="20"/>
+        </w:rPr>
+      </w:pPr>
+    </w:p>
+    <w:p>
+      <w:pPr>
+        <w:jc w:val="both"/>
+      </w:pPr>
+    </w:p>
+    <w:p>
+      <w:pPr>
+        <w:spacing w:line="360" w:lineRule="auto"/>
+        <w:jc w:val="both"/>
+        <w:rPr>
+          <w:rFonts w:ascii="Arial" w:hAnsi="Arial" w:cs="Arial"/>
+          <w:sz w:val="20"/>
+          <w:szCs w:val="20"/>
+        </w:rPr>
+      </w:pPr>
+      <w:proofErr w:type="spellStart"/>
+      <w:r>
+        <w:rPr>
+          <w:rFonts w:ascii="Arial" w:hAnsi="Arial" w:cs="Arial"/>
+          <w:sz w:val="20"/>
+          <w:szCs w:val="20"/>
+        </w:rPr>
+        <w:t>Acta</w:t>
+      </w:r>
+      <w:proofErr w:type="spellEnd"/>
+      <w:r>
+        <w:rPr>
+          <w:rFonts w:ascii="Arial" w:hAnsi="Arial" w:cs="Arial"/>
+          <w:sz w:val="20"/>
+          <w:szCs w:val="20"/>
+        </w:rPr>
+        <w:t xml:space="preserve"> </w:t>
+      </w:r>
+      <w:proofErr w:type="spellStart"/>
       <w:r>
         <w:rPr>
           <w:rFonts w:ascii="Arial" w:hAnsi="Arial" w:cs="Arial"/>
@@ -273,6 +338,7 @@
         </w:rPr>
         <w:t>o</w:t>
       </w:r>
+      <w:proofErr w:type="spellEnd"/>
       <w:r>
         <w:rPr>
           <w:rFonts w:ascii="Arial" w:hAnsi="Arial" w:cs="Arial"/>
@@ -296,20 +362,21 @@
           <w:tab w:val="left" w:leader="hyphen" w:pos="8499"/>
         </w:tabs>
         <w:spacing w:line="360" w:lineRule="auto"/>
-        <w:jc w:val="center"/>
-        <w:rPr>
-          <w:rFonts w:ascii="Arial" w:hAnsi="Arial" w:cs="Arial"/>
-          <w:sz w:val="20"/>
-          <w:szCs w:val="20"/>
-        </w:rPr>
-      </w:pPr>
-    </w:p>
-    <w:p>
-      <w:pPr>
-        <w:tabs>
-          <w:tab w:val="left" w:leader="hyphen" w:pos="8499"/>
-        </w:tabs>
-        <w:spacing w:line="360" w:lineRule="auto"/>
+        <w:jc w:val="both"/>
+        <w:rPr>
+          <w:rFonts w:ascii="Arial" w:hAnsi="Arial" w:cs="Arial"/>
+          <w:sz w:val="20"/>
+          <w:szCs w:val="20"/>
+        </w:rPr>
+      </w:pPr>
+    </w:p>
+    <w:p>
+      <w:pPr>
+        <w:tabs>
+          <w:tab w:val="left" w:leader="hyphen" w:pos="8499"/>
+        </w:tabs>
+        <w:spacing w:line="360" w:lineRule="auto"/>
+        <w:jc w:val="both"/>
         <w:rPr>
           <w:rFonts w:ascii="Arial" w:hAnsi="Arial" w:cs="Arial"/>
           <w:sz w:val="20"/>
@@ -330,7 +397,15 @@
           <w:sz w:val="20"/>
           <w:szCs w:val="20"/>
         </w:rPr>
-        <w:t xml:space="preserve">31 </w:t>
+        <w:t>29</w:t>
+      </w:r>
+      <w:r>
+        <w:rPr>
+          <w:rFonts w:ascii="Arial" w:hAnsi="Arial" w:cs="Arial"/>
+          <w:sz w:val="20"/>
+          <w:szCs w:val="20"/>
+        </w:rPr>
+        <w:t xml:space="preserve"> </w:t>
       </w:r>
       <w:r>
         <w:rPr>
@@ -363,6 +438,14 @@
           <w:szCs w:val="20"/>
         </w:rPr>
         <w:t>:</w:t>
+      </w:r>
+      <w:r>
+        <w:rPr>
+          <w:rFonts w:ascii="Arial" w:hAnsi="Arial" w:cs="Arial"/>
+          <w:sz w:val="20"/>
+          <w:szCs w:val="20"/>
+        </w:rPr>
+        <w:t xml:space="preserve"> -------------------------------------------------------------------------------------</w:t>
       </w:r>
     </w:p>
     <w:p>
@@ -376,6 +459,7 @@
           <w:tab w:val="left" w:leader="hyphen" w:pos="8499"/>
         </w:tabs>
         <w:spacing w:line="360" w:lineRule="auto"/>
+        <w:jc w:val="both"/>
         <w:rPr>
           <w:rFonts w:ascii="Arial" w:hAnsi="Arial" w:cs="Arial"/>
           <w:sz w:val="20"/>
@@ -389,6 +473,14 @@
           <w:szCs w:val="20"/>
         </w:rPr>
         <w:t>Nomeação do nome do grupo e aplicação</w:t>
+      </w:r>
+      <w:r>
+        <w:rPr>
+          <w:rFonts w:ascii="Arial" w:hAnsi="Arial" w:cs="Arial"/>
+          <w:sz w:val="20"/>
+          <w:szCs w:val="20"/>
+        </w:rPr>
+        <w:t xml:space="preserve"> ------------------------------------------------------------</w:t>
       </w:r>
     </w:p>
     <w:p>
@@ -402,6 +494,7 @@
           <w:tab w:val="left" w:leader="hyphen" w:pos="8499"/>
         </w:tabs>
         <w:spacing w:line="360" w:lineRule="auto"/>
+        <w:jc w:val="both"/>
         <w:rPr>
           <w:rFonts w:ascii="Arial" w:hAnsi="Arial" w:cs="Arial"/>
           <w:sz w:val="20"/>
@@ -431,6 +524,14 @@
           <w:szCs w:val="20"/>
         </w:rPr>
         <w:t xml:space="preserve"> slogan</w:t>
+      </w:r>
+      <w:r>
+        <w:rPr>
+          <w:rFonts w:ascii="Arial" w:hAnsi="Arial" w:cs="Arial"/>
+          <w:sz w:val="20"/>
+          <w:szCs w:val="20"/>
+        </w:rPr>
+        <w:t xml:space="preserve"> -----------------------------------------------------------------</w:t>
       </w:r>
     </w:p>
     <w:p>
@@ -444,6 +545,7 @@
           <w:tab w:val="left" w:leader="hyphen" w:pos="8499"/>
         </w:tabs>
         <w:spacing w:line="360" w:lineRule="auto"/>
+        <w:jc w:val="both"/>
         <w:rPr>
           <w:rFonts w:ascii="Arial" w:hAnsi="Arial" w:cs="Arial"/>
           <w:sz w:val="20"/>
@@ -457,6 +559,14 @@
           <w:szCs w:val="20"/>
         </w:rPr>
         <w:t>Inicialização da contextualização do projeto</w:t>
+      </w:r>
+      <w:r>
+        <w:rPr>
+          <w:rFonts w:ascii="Arial" w:hAnsi="Arial" w:cs="Arial"/>
+          <w:sz w:val="20"/>
+          <w:szCs w:val="20"/>
+        </w:rPr>
+        <w:t xml:space="preserve"> ----------------------------------------------------------</w:t>
       </w:r>
     </w:p>
     <w:p>
@@ -470,6 +580,7 @@
           <w:tab w:val="left" w:leader="hyphen" w:pos="8499"/>
         </w:tabs>
         <w:spacing w:line="360" w:lineRule="auto"/>
+        <w:jc w:val="both"/>
         <w:rPr>
           <w:rFonts w:ascii="Arial" w:hAnsi="Arial" w:cs="Arial"/>
           <w:sz w:val="20"/>
@@ -483,6 +594,14 @@
           <w:szCs w:val="20"/>
         </w:rPr>
         <w:t>Quem é o cliente</w:t>
+      </w:r>
+      <w:r>
+        <w:rPr>
+          <w:rFonts w:ascii="Arial" w:hAnsi="Arial" w:cs="Arial"/>
+          <w:sz w:val="20"/>
+          <w:szCs w:val="20"/>
+        </w:rPr>
+        <w:t xml:space="preserve"> ----------------------------------------------------------------------------------</w:t>
       </w:r>
     </w:p>
     <w:p>
@@ -496,6 +615,7 @@
           <w:tab w:val="left" w:leader="hyphen" w:pos="8499"/>
         </w:tabs>
         <w:spacing w:line="360" w:lineRule="auto"/>
+        <w:jc w:val="both"/>
         <w:rPr>
           <w:rFonts w:ascii="Arial" w:hAnsi="Arial" w:cs="Arial"/>
           <w:sz w:val="20"/>
@@ -509,6 +629,14 @@
           <w:szCs w:val="20"/>
         </w:rPr>
         <w:t>Quem são os utilizadores</w:t>
+      </w:r>
+      <w:r>
+        <w:rPr>
+          <w:rFonts w:ascii="Arial" w:hAnsi="Arial" w:cs="Arial"/>
+          <w:sz w:val="20"/>
+          <w:szCs w:val="20"/>
+        </w:rPr>
+        <w:t xml:space="preserve"> -----------------------------------------------------------------------</w:t>
       </w:r>
     </w:p>
     <w:p>
@@ -522,6 +650,7 @@
           <w:tab w:val="left" w:leader="hyphen" w:pos="8499"/>
         </w:tabs>
         <w:spacing w:line="360" w:lineRule="auto"/>
+        <w:jc w:val="both"/>
         <w:rPr>
           <w:rFonts w:ascii="Arial" w:hAnsi="Arial" w:cs="Arial"/>
           <w:sz w:val="20"/>
@@ -536,54 +665,72 @@
         </w:rPr>
         <w:t>Partes interessadas e não interessadas</w:t>
       </w:r>
-    </w:p>
-    <w:p>
-      <w:pPr>
-        <w:tabs>
-          <w:tab w:val="left" w:leader="hyphen" w:pos="8499"/>
-        </w:tabs>
-        <w:spacing w:line="360" w:lineRule="auto"/>
-        <w:rPr>
-          <w:rFonts w:ascii="Arial" w:hAnsi="Arial" w:cs="Arial"/>
-          <w:sz w:val="20"/>
-          <w:szCs w:val="20"/>
-        </w:rPr>
-      </w:pPr>
-    </w:p>
-    <w:p>
-      <w:pPr>
-        <w:tabs>
-          <w:tab w:val="left" w:leader="hyphen" w:pos="8499"/>
-        </w:tabs>
-        <w:spacing w:line="360" w:lineRule="auto"/>
-        <w:rPr>
-          <w:rFonts w:ascii="Arial" w:hAnsi="Arial" w:cs="Arial"/>
-          <w:sz w:val="20"/>
-          <w:szCs w:val="20"/>
-        </w:rPr>
-      </w:pPr>
-    </w:p>
-    <w:p>
-      <w:pPr>
-        <w:spacing w:line="360" w:lineRule="auto"/>
-        <w:jc w:val="center"/>
-        <w:rPr>
-          <w:rFonts w:ascii="Arial" w:hAnsi="Arial" w:cs="Arial"/>
-          <w:sz w:val="20"/>
-          <w:szCs w:val="20"/>
-        </w:rPr>
-      </w:pPr>
-      <w:r>
-        <w:tab/>
-      </w:r>
-      <w:r>
-        <w:rPr>
-          <w:rFonts w:ascii="Arial" w:hAnsi="Arial" w:cs="Arial"/>
-          <w:sz w:val="20"/>
-          <w:szCs w:val="20"/>
-        </w:rPr>
-        <w:t xml:space="preserve">Ata </w:t>
-      </w:r>
+      <w:r>
+        <w:rPr>
+          <w:rFonts w:ascii="Arial" w:hAnsi="Arial" w:cs="Arial"/>
+          <w:sz w:val="20"/>
+          <w:szCs w:val="20"/>
+        </w:rPr>
+        <w:t xml:space="preserve"> ----------------------------------------------------</w:t>
+      </w:r>
+    </w:p>
+    <w:p>
+      <w:pPr>
+        <w:tabs>
+          <w:tab w:val="left" w:leader="hyphen" w:pos="8499"/>
+        </w:tabs>
+        <w:spacing w:line="360" w:lineRule="auto"/>
+        <w:jc w:val="both"/>
+        <w:rPr>
+          <w:rFonts w:ascii="Arial" w:hAnsi="Arial" w:cs="Arial"/>
+          <w:sz w:val="20"/>
+          <w:szCs w:val="20"/>
+        </w:rPr>
+      </w:pPr>
+    </w:p>
+    <w:p>
+      <w:pPr>
+        <w:tabs>
+          <w:tab w:val="left" w:leader="hyphen" w:pos="8499"/>
+        </w:tabs>
+        <w:spacing w:line="360" w:lineRule="auto"/>
+        <w:jc w:val="both"/>
+        <w:rPr>
+          <w:rFonts w:ascii="Arial" w:hAnsi="Arial" w:cs="Arial"/>
+          <w:sz w:val="20"/>
+          <w:szCs w:val="20"/>
+        </w:rPr>
+      </w:pPr>
+    </w:p>
+    <w:p>
+      <w:pPr>
+        <w:spacing w:line="360" w:lineRule="auto"/>
+        <w:jc w:val="both"/>
+        <w:rPr>
+          <w:rFonts w:ascii="Arial" w:hAnsi="Arial" w:cs="Arial"/>
+          <w:sz w:val="20"/>
+          <w:szCs w:val="20"/>
+        </w:rPr>
+      </w:pPr>
+      <w:proofErr w:type="spellStart"/>
+      <w:r>
+        <w:rPr>
+          <w:rFonts w:ascii="Arial" w:hAnsi="Arial" w:cs="Arial"/>
+          <w:sz w:val="20"/>
+          <w:szCs w:val="20"/>
+        </w:rPr>
+        <w:t>Acta</w:t>
+      </w:r>
+      <w:proofErr w:type="spellEnd"/>
+      <w:r>
+        <w:rPr>
+          <w:rFonts w:ascii="Arial" w:hAnsi="Arial" w:cs="Arial"/>
+          <w:sz w:val="20"/>
+          <w:szCs w:val="20"/>
+        </w:rPr>
+        <w:t xml:space="preserve"> </w:t>
+      </w:r>
+      <w:proofErr w:type="spellStart"/>
       <w:r>
         <w:rPr>
           <w:rFonts w:ascii="Arial" w:hAnsi="Arial" w:cs="Arial"/>
@@ -601,6 +748,7 @@
         </w:rPr>
         <w:t>o</w:t>
       </w:r>
+      <w:proofErr w:type="spellEnd"/>
       <w:r>
         <w:rPr>
           <w:rFonts w:ascii="Arial" w:hAnsi="Arial" w:cs="Arial"/>
@@ -624,20 +772,21 @@
           <w:tab w:val="left" w:leader="hyphen" w:pos="8499"/>
         </w:tabs>
         <w:spacing w:line="360" w:lineRule="auto"/>
-        <w:jc w:val="center"/>
-        <w:rPr>
-          <w:rFonts w:ascii="Arial" w:hAnsi="Arial" w:cs="Arial"/>
-          <w:sz w:val="20"/>
-          <w:szCs w:val="20"/>
-        </w:rPr>
-      </w:pPr>
-    </w:p>
-    <w:p>
-      <w:pPr>
-        <w:tabs>
-          <w:tab w:val="left" w:leader="hyphen" w:pos="8499"/>
-        </w:tabs>
-        <w:spacing w:line="360" w:lineRule="auto"/>
+        <w:jc w:val="both"/>
+        <w:rPr>
+          <w:rFonts w:ascii="Arial" w:hAnsi="Arial" w:cs="Arial"/>
+          <w:sz w:val="20"/>
+          <w:szCs w:val="20"/>
+        </w:rPr>
+      </w:pPr>
+    </w:p>
+    <w:p>
+      <w:pPr>
+        <w:tabs>
+          <w:tab w:val="left" w:leader="hyphen" w:pos="8499"/>
+        </w:tabs>
+        <w:spacing w:line="360" w:lineRule="auto"/>
+        <w:jc w:val="both"/>
         <w:rPr>
           <w:rFonts w:ascii="Arial" w:hAnsi="Arial" w:cs="Arial"/>
           <w:sz w:val="20"/>
@@ -707,6 +856,14 @@
           <w:szCs w:val="20"/>
         </w:rPr>
         <w:t>:</w:t>
+      </w:r>
+      <w:r>
+        <w:rPr>
+          <w:rFonts w:ascii="Arial" w:hAnsi="Arial" w:cs="Arial"/>
+          <w:sz w:val="20"/>
+          <w:szCs w:val="20"/>
+        </w:rPr>
+        <w:t xml:space="preserve"> ---------------------------------------------------------------------------------------</w:t>
       </w:r>
     </w:p>
     <w:p>
@@ -720,6 +877,7 @@
           <w:tab w:val="left" w:leader="hyphen" w:pos="8499"/>
         </w:tabs>
         <w:spacing w:line="360" w:lineRule="auto"/>
+        <w:jc w:val="both"/>
         <w:rPr>
           <w:rFonts w:ascii="Arial" w:hAnsi="Arial" w:cs="Arial"/>
           <w:sz w:val="20"/>
@@ -733,6 +891,14 @@
           <w:szCs w:val="20"/>
         </w:rPr>
         <w:t>Debate sobre os recursos funcionais</w:t>
+      </w:r>
+      <w:r>
+        <w:rPr>
+          <w:rFonts w:ascii="Arial" w:hAnsi="Arial" w:cs="Arial"/>
+          <w:sz w:val="20"/>
+          <w:szCs w:val="20"/>
+        </w:rPr>
+        <w:t xml:space="preserve"> -------------------------------------------------------------------</w:t>
       </w:r>
     </w:p>
     <w:p>
@@ -746,6 +912,7 @@
           <w:tab w:val="left" w:leader="hyphen" w:pos="8499"/>
         </w:tabs>
         <w:spacing w:line="360" w:lineRule="auto"/>
+        <w:jc w:val="both"/>
         <w:rPr>
           <w:rFonts w:ascii="Arial" w:hAnsi="Arial" w:cs="Arial"/>
           <w:sz w:val="20"/>
@@ -767,6 +934,14 @@
           <w:szCs w:val="20"/>
         </w:rPr>
         <w:t xml:space="preserve"> da contextualização do projeto</w:t>
+      </w:r>
+      <w:r>
+        <w:rPr>
+          <w:rFonts w:ascii="Arial" w:hAnsi="Arial" w:cs="Arial"/>
+          <w:sz w:val="20"/>
+          <w:szCs w:val="20"/>
+        </w:rPr>
+        <w:t xml:space="preserve"> ---------------------------------------------------------</w:t>
       </w:r>
     </w:p>
     <w:p>
@@ -780,6 +955,7 @@
           <w:tab w:val="left" w:leader="hyphen" w:pos="8499"/>
         </w:tabs>
         <w:spacing w:line="360" w:lineRule="auto"/>
+        <w:jc w:val="both"/>
         <w:rPr>
           <w:rFonts w:ascii="Arial" w:hAnsi="Arial" w:cs="Arial"/>
           <w:sz w:val="20"/>
@@ -793,6 +969,14 @@
           <w:szCs w:val="20"/>
         </w:rPr>
         <w:t>Proposta de sistema (requisitos Funcional e NF)</w:t>
+      </w:r>
+      <w:r>
+        <w:rPr>
+          <w:rFonts w:ascii="Arial" w:hAnsi="Arial" w:cs="Arial"/>
+          <w:sz w:val="20"/>
+          <w:szCs w:val="20"/>
+        </w:rPr>
+        <w:t xml:space="preserve"> ----------------------------------------</w:t>
       </w:r>
     </w:p>
     <w:p>
@@ -806,6 +990,7 @@
           <w:tab w:val="left" w:leader="hyphen" w:pos="8499"/>
         </w:tabs>
         <w:spacing w:line="360" w:lineRule="auto"/>
+        <w:jc w:val="both"/>
         <w:rPr>
           <w:rFonts w:ascii="Arial" w:hAnsi="Arial" w:cs="Arial"/>
           <w:sz w:val="20"/>
@@ -819,6 +1004,14 @@
           <w:szCs w:val="20"/>
         </w:rPr>
         <w:t>Prototipagem</w:t>
+      </w:r>
+      <w:r>
+        <w:rPr>
+          <w:rFonts w:ascii="Arial" w:hAnsi="Arial" w:cs="Arial"/>
+          <w:sz w:val="20"/>
+          <w:szCs w:val="20"/>
+        </w:rPr>
+        <w:t xml:space="preserve"> ---------------------------------------------------------------------------------------</w:t>
       </w:r>
     </w:p>
     <w:p>
@@ -832,6 +1025,7 @@
           <w:tab w:val="left" w:leader="hyphen" w:pos="8499"/>
         </w:tabs>
         <w:spacing w:line="360" w:lineRule="auto"/>
+        <w:jc w:val="both"/>
         <w:rPr>
           <w:rFonts w:ascii="Arial" w:hAnsi="Arial" w:cs="Arial"/>
           <w:sz w:val="20"/>
@@ -846,11 +1040,1149 @@
         </w:rPr>
         <w:t>Dossier de organização de grupo (Regulamento interno, Cronograma)</w:t>
       </w:r>
-    </w:p>
-    <w:p>
-      <w:pPr>
-        <w:jc w:val="both"/>
-      </w:pPr>
+      <w:r>
+        <w:rPr>
+          <w:rFonts w:ascii="Arial" w:hAnsi="Arial" w:cs="Arial"/>
+          <w:sz w:val="20"/>
+          <w:szCs w:val="20"/>
+        </w:rPr>
+        <w:t xml:space="preserve"> -----------</w:t>
+      </w:r>
+    </w:p>
+    <w:p>
+      <w:pPr>
+        <w:spacing w:after="160" w:line="259" w:lineRule="auto"/>
+      </w:pPr>
+      <w:r>
+        <w:br w:type="page"/>
+      </w:r>
+    </w:p>
+    <w:p>
+      <w:pPr>
+        <w:jc w:val="both"/>
+      </w:pPr>
+    </w:p>
+    <w:p>
+      <w:pPr>
+        <w:jc w:val="both"/>
+      </w:pPr>
+    </w:p>
+    <w:p>
+      <w:pPr>
+        <w:spacing w:line="360" w:lineRule="auto"/>
+        <w:jc w:val="both"/>
+        <w:rPr>
+          <w:rFonts w:ascii="Arial" w:hAnsi="Arial" w:cs="Arial"/>
+          <w:sz w:val="20"/>
+          <w:szCs w:val="20"/>
+        </w:rPr>
+      </w:pPr>
+      <w:proofErr w:type="spellStart"/>
+      <w:r>
+        <w:rPr>
+          <w:rFonts w:ascii="Arial" w:hAnsi="Arial" w:cs="Arial"/>
+          <w:sz w:val="20"/>
+          <w:szCs w:val="20"/>
+        </w:rPr>
+        <w:t>Acta</w:t>
+      </w:r>
+      <w:proofErr w:type="spellEnd"/>
+      <w:r>
+        <w:rPr>
+          <w:rFonts w:ascii="Arial" w:hAnsi="Arial" w:cs="Arial"/>
+          <w:sz w:val="20"/>
+          <w:szCs w:val="20"/>
+        </w:rPr>
+        <w:t xml:space="preserve"> </w:t>
+      </w:r>
+      <w:proofErr w:type="spellStart"/>
+      <w:r>
+        <w:rPr>
+          <w:rFonts w:ascii="Arial" w:hAnsi="Arial" w:cs="Arial"/>
+          <w:sz w:val="20"/>
+          <w:szCs w:val="20"/>
+        </w:rPr>
+        <w:t>n.</w:t>
+      </w:r>
+      <w:r>
+        <w:rPr>
+          <w:rFonts w:ascii="Arial" w:hAnsi="Arial" w:cs="Arial"/>
+          <w:sz w:val="20"/>
+          <w:szCs w:val="20"/>
+          <w:vertAlign w:val="superscript"/>
+        </w:rPr>
+        <w:t>o</w:t>
+      </w:r>
+      <w:proofErr w:type="spellEnd"/>
+      <w:r>
+        <w:rPr>
+          <w:rFonts w:ascii="Arial" w:hAnsi="Arial" w:cs="Arial"/>
+          <w:sz w:val="20"/>
+          <w:szCs w:val="20"/>
+        </w:rPr>
+        <w:t xml:space="preserve"> </w:t>
+      </w:r>
+      <w:r>
+        <w:rPr>
+          <w:rFonts w:ascii="Arial" w:hAnsi="Arial" w:cs="Arial"/>
+          <w:sz w:val="20"/>
+          <w:szCs w:val="20"/>
+        </w:rPr>
+        <w:t>4</w:t>
+      </w:r>
+    </w:p>
+    <w:p>
+      <w:pPr>
+        <w:tabs>
+          <w:tab w:val="left" w:leader="hyphen" w:pos="8499"/>
+        </w:tabs>
+        <w:spacing w:line="360" w:lineRule="auto"/>
+        <w:jc w:val="both"/>
+        <w:rPr>
+          <w:rFonts w:ascii="Arial" w:hAnsi="Arial" w:cs="Arial"/>
+          <w:sz w:val="20"/>
+          <w:szCs w:val="20"/>
+        </w:rPr>
+      </w:pPr>
+    </w:p>
+    <w:p>
+      <w:pPr>
+        <w:tabs>
+          <w:tab w:val="left" w:leader="hyphen" w:pos="8499"/>
+        </w:tabs>
+        <w:spacing w:line="360" w:lineRule="auto"/>
+        <w:jc w:val="both"/>
+        <w:rPr>
+          <w:rFonts w:ascii="Arial" w:hAnsi="Arial" w:cs="Arial"/>
+          <w:sz w:val="20"/>
+          <w:szCs w:val="20"/>
+        </w:rPr>
+      </w:pPr>
+      <w:r>
+        <w:rPr>
+          <w:rFonts w:ascii="Arial" w:hAnsi="Arial" w:cs="Arial"/>
+          <w:sz w:val="20"/>
+          <w:szCs w:val="20"/>
+        </w:rPr>
+        <w:t>No dia 1</w:t>
+      </w:r>
+      <w:r>
+        <w:rPr>
+          <w:rFonts w:ascii="Arial" w:hAnsi="Arial" w:cs="Arial"/>
+          <w:sz w:val="20"/>
+          <w:szCs w:val="20"/>
+        </w:rPr>
+        <w:t>7</w:t>
+      </w:r>
+      <w:r>
+        <w:rPr>
+          <w:rFonts w:ascii="Arial" w:hAnsi="Arial" w:cs="Arial"/>
+          <w:sz w:val="20"/>
+          <w:szCs w:val="20"/>
+        </w:rPr>
+        <w:t xml:space="preserve"> de </w:t>
+      </w:r>
+      <w:r>
+        <w:rPr>
+          <w:rFonts w:ascii="Arial" w:hAnsi="Arial" w:cs="Arial"/>
+          <w:sz w:val="20"/>
+          <w:szCs w:val="20"/>
+        </w:rPr>
+        <w:t>outubro</w:t>
+      </w:r>
+      <w:r>
+        <w:rPr>
+          <w:rFonts w:ascii="Arial" w:hAnsi="Arial" w:cs="Arial"/>
+          <w:sz w:val="20"/>
+          <w:szCs w:val="20"/>
+        </w:rPr>
+        <w:t xml:space="preserve"> de 2022 este Grupo</w:t>
+      </w:r>
+      <w:r>
+        <w:rPr>
+          <w:rFonts w:ascii="Arial" w:hAnsi="Arial" w:cs="Arial"/>
+          <w:sz w:val="20"/>
+          <w:szCs w:val="20"/>
+        </w:rPr>
+        <w:t xml:space="preserve"> 5</w:t>
+      </w:r>
+      <w:r>
+        <w:rPr>
+          <w:rFonts w:ascii="Arial" w:hAnsi="Arial" w:cs="Arial"/>
+          <w:sz w:val="20"/>
+          <w:szCs w:val="20"/>
+        </w:rPr>
+        <w:t xml:space="preserve"> da unidade curricular de “Projeto Aplicado”, com a seguinte ordem de trabalhos</w:t>
+      </w:r>
+      <w:r>
+        <w:rPr>
+          <w:rFonts w:ascii="Arial" w:hAnsi="Arial" w:cs="Arial"/>
+          <w:sz w:val="20"/>
+          <w:szCs w:val="20"/>
+        </w:rPr>
+        <w:t>: -------------------------------------------------------</w:t>
+      </w:r>
+      <w:r>
+        <w:rPr>
+          <w:rFonts w:ascii="Arial" w:hAnsi="Arial" w:cs="Arial"/>
+          <w:sz w:val="20"/>
+          <w:szCs w:val="20"/>
+        </w:rPr>
+        <w:t>--------------------------------</w:t>
+      </w:r>
+    </w:p>
+    <w:p>
+      <w:pPr>
+        <w:pStyle w:val="PargrafodaLista"/>
+        <w:numPr>
+          <w:ilvl w:val="0"/>
+          <w:numId w:val="2"/>
+        </w:numPr>
+        <w:tabs>
+          <w:tab w:val="left" w:leader="hyphen" w:pos="8499"/>
+        </w:tabs>
+        <w:spacing w:line="360" w:lineRule="auto"/>
+        <w:jc w:val="both"/>
+        <w:rPr>
+          <w:rFonts w:ascii="Arial" w:hAnsi="Arial" w:cs="Arial"/>
+          <w:sz w:val="20"/>
+          <w:szCs w:val="20"/>
+        </w:rPr>
+      </w:pPr>
+      <w:r>
+        <w:rPr>
+          <w:rFonts w:ascii="Arial" w:hAnsi="Arial" w:cs="Arial"/>
+          <w:sz w:val="20"/>
+          <w:szCs w:val="20"/>
+        </w:rPr>
+        <w:t>Debate sobre como funcionaria os c</w:t>
+      </w:r>
+      <w:r>
+        <w:rPr>
+          <w:rFonts w:ascii="Arial" w:hAnsi="Arial" w:cs="Arial"/>
+          <w:sz w:val="20"/>
+          <w:szCs w:val="20"/>
+        </w:rPr>
+        <w:t>asos de uso</w:t>
+      </w:r>
+      <w:r>
+        <w:rPr>
+          <w:rFonts w:ascii="Arial" w:hAnsi="Arial" w:cs="Arial"/>
+          <w:sz w:val="20"/>
+          <w:szCs w:val="20"/>
+        </w:rPr>
+        <w:t xml:space="preserve"> para o nosso projeto</w:t>
+      </w:r>
+      <w:r>
+        <w:rPr>
+          <w:rFonts w:ascii="Arial" w:hAnsi="Arial" w:cs="Arial"/>
+          <w:sz w:val="20"/>
+          <w:szCs w:val="20"/>
+        </w:rPr>
+        <w:t>-----------------------</w:t>
+      </w:r>
+      <w:r>
+        <w:rPr>
+          <w:rFonts w:ascii="Arial" w:hAnsi="Arial" w:cs="Arial"/>
+          <w:sz w:val="20"/>
+          <w:szCs w:val="20"/>
+        </w:rPr>
+        <w:t> </w:t>
+      </w:r>
+    </w:p>
+    <w:p>
+      <w:pPr>
+        <w:pStyle w:val="PargrafodaLista"/>
+        <w:numPr>
+          <w:ilvl w:val="0"/>
+          <w:numId w:val="2"/>
+        </w:numPr>
+        <w:tabs>
+          <w:tab w:val="left" w:leader="hyphen" w:pos="8499"/>
+        </w:tabs>
+        <w:spacing w:line="360" w:lineRule="auto"/>
+        <w:jc w:val="both"/>
+        <w:rPr>
+          <w:rFonts w:ascii="Arial" w:hAnsi="Arial" w:cs="Arial"/>
+          <w:sz w:val="20"/>
+          <w:szCs w:val="20"/>
+        </w:rPr>
+      </w:pPr>
+      <w:r>
+        <w:rPr>
+          <w:rFonts w:ascii="Arial" w:hAnsi="Arial" w:cs="Arial"/>
+          <w:sz w:val="20"/>
+          <w:szCs w:val="20"/>
+        </w:rPr>
+        <w:t>Inicialização das discussões sobre o d</w:t>
+      </w:r>
+      <w:r>
+        <w:rPr>
+          <w:rFonts w:ascii="Arial" w:hAnsi="Arial" w:cs="Arial"/>
+          <w:sz w:val="20"/>
+          <w:szCs w:val="20"/>
+        </w:rPr>
+        <w:t>iagrama de modelo de dados (ER) </w:t>
+      </w:r>
+      <w:r>
+        <w:rPr>
+          <w:rFonts w:ascii="Arial" w:hAnsi="Arial" w:cs="Arial"/>
+          <w:sz w:val="20"/>
+          <w:szCs w:val="20"/>
+        </w:rPr>
+        <w:t>-------------------</w:t>
+      </w:r>
+    </w:p>
+    <w:p>
+      <w:pPr>
+        <w:jc w:val="both"/>
+        <w:rPr>
+          <w:rFonts w:ascii="Arial" w:hAnsi="Arial" w:cs="Arial"/>
+          <w:sz w:val="20"/>
+          <w:szCs w:val="20"/>
+        </w:rPr>
+      </w:pPr>
+    </w:p>
+    <w:p>
+      <w:pPr>
+        <w:jc w:val="both"/>
+        <w:rPr>
+          <w:rFonts w:ascii="Arial" w:hAnsi="Arial" w:cs="Arial"/>
+          <w:sz w:val="20"/>
+          <w:szCs w:val="20"/>
+        </w:rPr>
+      </w:pPr>
+    </w:p>
+    <w:p>
+      <w:pPr>
+        <w:jc w:val="both"/>
+        <w:rPr>
+          <w:rFonts w:ascii="Arial" w:hAnsi="Arial" w:cs="Arial"/>
+          <w:sz w:val="20"/>
+          <w:szCs w:val="20"/>
+        </w:rPr>
+      </w:pPr>
+    </w:p>
+    <w:p>
+      <w:pPr>
+        <w:jc w:val="both"/>
+        <w:rPr>
+          <w:rFonts w:ascii="Arial" w:hAnsi="Arial" w:cs="Arial"/>
+          <w:sz w:val="20"/>
+          <w:szCs w:val="20"/>
+        </w:rPr>
+      </w:pPr>
+    </w:p>
+    <w:p>
+      <w:pPr>
+        <w:spacing w:line="360" w:lineRule="auto"/>
+        <w:jc w:val="both"/>
+        <w:rPr>
+          <w:rFonts w:ascii="Arial" w:hAnsi="Arial" w:cs="Arial"/>
+          <w:sz w:val="20"/>
+          <w:szCs w:val="20"/>
+        </w:rPr>
+      </w:pPr>
+      <w:proofErr w:type="spellStart"/>
+      <w:r>
+        <w:rPr>
+          <w:rFonts w:ascii="Arial" w:hAnsi="Arial" w:cs="Arial"/>
+          <w:sz w:val="20"/>
+          <w:szCs w:val="20"/>
+        </w:rPr>
+        <w:t>Acta</w:t>
+      </w:r>
+      <w:proofErr w:type="spellEnd"/>
+      <w:r>
+        <w:rPr>
+          <w:rFonts w:ascii="Arial" w:hAnsi="Arial" w:cs="Arial"/>
+          <w:sz w:val="20"/>
+          <w:szCs w:val="20"/>
+        </w:rPr>
+        <w:t xml:space="preserve"> </w:t>
+      </w:r>
+      <w:proofErr w:type="spellStart"/>
+      <w:r>
+        <w:rPr>
+          <w:rFonts w:ascii="Arial" w:hAnsi="Arial" w:cs="Arial"/>
+          <w:sz w:val="20"/>
+          <w:szCs w:val="20"/>
+        </w:rPr>
+        <w:t>n.</w:t>
+      </w:r>
+      <w:r>
+        <w:rPr>
+          <w:rFonts w:ascii="Arial" w:hAnsi="Arial" w:cs="Arial"/>
+          <w:sz w:val="20"/>
+          <w:szCs w:val="20"/>
+        </w:rPr>
+        <w:t>o</w:t>
+      </w:r>
+      <w:proofErr w:type="spellEnd"/>
+      <w:r>
+        <w:rPr>
+          <w:rFonts w:ascii="Arial" w:hAnsi="Arial" w:cs="Arial"/>
+          <w:sz w:val="20"/>
+          <w:szCs w:val="20"/>
+        </w:rPr>
+        <w:t xml:space="preserve"> </w:t>
+      </w:r>
+      <w:r>
+        <w:rPr>
+          <w:rFonts w:ascii="Arial" w:hAnsi="Arial" w:cs="Arial"/>
+          <w:sz w:val="20"/>
+          <w:szCs w:val="20"/>
+        </w:rPr>
+        <w:t>5</w:t>
+      </w:r>
+    </w:p>
+    <w:p>
+      <w:pPr>
+        <w:tabs>
+          <w:tab w:val="left" w:leader="hyphen" w:pos="8499"/>
+        </w:tabs>
+        <w:spacing w:line="360" w:lineRule="auto"/>
+        <w:jc w:val="both"/>
+        <w:rPr>
+          <w:rFonts w:ascii="Arial" w:hAnsi="Arial" w:cs="Arial"/>
+          <w:sz w:val="20"/>
+          <w:szCs w:val="20"/>
+        </w:rPr>
+      </w:pPr>
+    </w:p>
+    <w:p>
+      <w:pPr>
+        <w:tabs>
+          <w:tab w:val="left" w:leader="hyphen" w:pos="8499"/>
+        </w:tabs>
+        <w:spacing w:line="360" w:lineRule="auto"/>
+        <w:jc w:val="both"/>
+        <w:rPr>
+          <w:rFonts w:ascii="Arial" w:hAnsi="Arial" w:cs="Arial"/>
+          <w:sz w:val="20"/>
+          <w:szCs w:val="20"/>
+        </w:rPr>
+      </w:pPr>
+      <w:r>
+        <w:rPr>
+          <w:rFonts w:ascii="Arial" w:hAnsi="Arial" w:cs="Arial"/>
+          <w:sz w:val="20"/>
+          <w:szCs w:val="20"/>
+        </w:rPr>
+        <w:t xml:space="preserve">No dia </w:t>
+      </w:r>
+      <w:r>
+        <w:rPr>
+          <w:rFonts w:ascii="Arial" w:hAnsi="Arial" w:cs="Arial"/>
+          <w:sz w:val="20"/>
+          <w:szCs w:val="20"/>
+        </w:rPr>
+        <w:t>26</w:t>
+      </w:r>
+      <w:r>
+        <w:rPr>
+          <w:rFonts w:ascii="Arial" w:hAnsi="Arial" w:cs="Arial"/>
+          <w:sz w:val="20"/>
+          <w:szCs w:val="20"/>
+        </w:rPr>
+        <w:t xml:space="preserve"> de </w:t>
+      </w:r>
+      <w:r>
+        <w:rPr>
+          <w:rFonts w:ascii="Arial" w:hAnsi="Arial" w:cs="Arial"/>
+          <w:sz w:val="20"/>
+          <w:szCs w:val="20"/>
+        </w:rPr>
+        <w:t>outubro</w:t>
+      </w:r>
+      <w:r>
+        <w:rPr>
+          <w:rFonts w:ascii="Arial" w:hAnsi="Arial" w:cs="Arial"/>
+          <w:sz w:val="20"/>
+          <w:szCs w:val="20"/>
+        </w:rPr>
+        <w:t xml:space="preserve"> de 2022 este Grupo</w:t>
+      </w:r>
+      <w:r>
+        <w:rPr>
+          <w:rFonts w:ascii="Arial" w:hAnsi="Arial" w:cs="Arial"/>
+          <w:sz w:val="20"/>
+          <w:szCs w:val="20"/>
+        </w:rPr>
+        <w:t xml:space="preserve"> 5</w:t>
+      </w:r>
+      <w:r>
+        <w:rPr>
+          <w:rFonts w:ascii="Arial" w:hAnsi="Arial" w:cs="Arial"/>
+          <w:sz w:val="20"/>
+          <w:szCs w:val="20"/>
+        </w:rPr>
+        <w:t xml:space="preserve"> da unidade curricular de “Projeto Aplicado”, com a seguinte ordem de trabalhos</w:t>
+      </w:r>
+      <w:r>
+        <w:rPr>
+          <w:rFonts w:ascii="Arial" w:hAnsi="Arial" w:cs="Arial"/>
+          <w:sz w:val="20"/>
+          <w:szCs w:val="20"/>
+        </w:rPr>
+        <w:t>: ---------------------------------------------------------------------------------------</w:t>
+      </w:r>
+    </w:p>
+    <w:p>
+      <w:pPr>
+        <w:pStyle w:val="PargrafodaLista"/>
+        <w:numPr>
+          <w:ilvl w:val="0"/>
+          <w:numId w:val="3"/>
+        </w:numPr>
+        <w:tabs>
+          <w:tab w:val="left" w:leader="hyphen" w:pos="8499"/>
+        </w:tabs>
+        <w:spacing w:line="360" w:lineRule="auto"/>
+        <w:jc w:val="both"/>
+        <w:rPr>
+          <w:rFonts w:ascii="Arial" w:hAnsi="Arial" w:cs="Arial"/>
+          <w:sz w:val="20"/>
+          <w:szCs w:val="20"/>
+        </w:rPr>
+      </w:pPr>
+      <w:r>
+        <w:rPr>
+          <w:rFonts w:ascii="Arial" w:hAnsi="Arial" w:cs="Arial"/>
+          <w:sz w:val="20"/>
+          <w:szCs w:val="20"/>
+        </w:rPr>
+        <w:t>Eleição de um novo secretario e líder de grupo -----------------------------------------------------</w:t>
+      </w:r>
+    </w:p>
+    <w:p>
+      <w:pPr>
+        <w:pStyle w:val="PargrafodaLista"/>
+        <w:numPr>
+          <w:ilvl w:val="0"/>
+          <w:numId w:val="3"/>
+        </w:numPr>
+        <w:tabs>
+          <w:tab w:val="left" w:leader="hyphen" w:pos="8499"/>
+        </w:tabs>
+        <w:spacing w:line="360" w:lineRule="auto"/>
+        <w:jc w:val="both"/>
+        <w:rPr>
+          <w:rFonts w:ascii="Arial" w:hAnsi="Arial" w:cs="Arial"/>
+          <w:sz w:val="20"/>
+          <w:szCs w:val="20"/>
+        </w:rPr>
+      </w:pPr>
+      <w:r>
+        <w:rPr>
+          <w:rFonts w:ascii="Arial" w:hAnsi="Arial" w:cs="Arial"/>
+          <w:sz w:val="20"/>
+          <w:szCs w:val="20"/>
+        </w:rPr>
+        <w:t xml:space="preserve">Conclusão do desenvolvimento </w:t>
+      </w:r>
+      <w:r>
+        <w:rPr>
+          <w:rFonts w:ascii="Arial" w:hAnsi="Arial" w:cs="Arial"/>
+          <w:sz w:val="20"/>
+          <w:szCs w:val="20"/>
+        </w:rPr>
+        <w:t>Casos de uso </w:t>
+      </w:r>
+      <w:r>
+        <w:rPr>
+          <w:rFonts w:ascii="Arial" w:hAnsi="Arial" w:cs="Arial"/>
+          <w:sz w:val="20"/>
+          <w:szCs w:val="20"/>
+        </w:rPr>
+        <w:t>-------------------------------------------------------</w:t>
+      </w:r>
+    </w:p>
+    <w:p>
+      <w:pPr>
+        <w:pStyle w:val="PargrafodaLista"/>
+        <w:numPr>
+          <w:ilvl w:val="0"/>
+          <w:numId w:val="3"/>
+        </w:numPr>
+        <w:tabs>
+          <w:tab w:val="left" w:leader="hyphen" w:pos="8499"/>
+        </w:tabs>
+        <w:spacing w:line="360" w:lineRule="auto"/>
+        <w:jc w:val="both"/>
+        <w:rPr>
+          <w:rFonts w:ascii="Arial" w:hAnsi="Arial" w:cs="Arial"/>
+          <w:sz w:val="20"/>
+          <w:szCs w:val="20"/>
+        </w:rPr>
+      </w:pPr>
+      <w:r>
+        <w:rPr>
+          <w:rFonts w:ascii="Arial" w:hAnsi="Arial" w:cs="Arial"/>
+          <w:sz w:val="20"/>
+          <w:szCs w:val="20"/>
+        </w:rPr>
+        <w:t>Continuação do d</w:t>
+      </w:r>
+      <w:r>
+        <w:rPr>
+          <w:rFonts w:ascii="Arial" w:hAnsi="Arial" w:cs="Arial"/>
+          <w:sz w:val="20"/>
+          <w:szCs w:val="20"/>
+        </w:rPr>
+        <w:t>iagrama de modelo de dados (ER) </w:t>
+      </w:r>
+      <w:r>
+        <w:rPr>
+          <w:rFonts w:ascii="Arial" w:hAnsi="Arial" w:cs="Arial"/>
+          <w:sz w:val="20"/>
+          <w:szCs w:val="20"/>
+        </w:rPr>
+        <w:t>----------------------------------------------</w:t>
+      </w:r>
+    </w:p>
+    <w:p>
+      <w:pPr>
+        <w:pStyle w:val="PargrafodaLista"/>
+        <w:tabs>
+          <w:tab w:val="left" w:leader="hyphen" w:pos="8499"/>
+        </w:tabs>
+        <w:spacing w:line="360" w:lineRule="auto"/>
+        <w:jc w:val="both"/>
+        <w:rPr>
+          <w:rFonts w:ascii="Arial" w:hAnsi="Arial" w:cs="Arial"/>
+          <w:sz w:val="20"/>
+          <w:szCs w:val="20"/>
+        </w:rPr>
+      </w:pPr>
+    </w:p>
+    <w:p>
+      <w:pPr>
+        <w:jc w:val="both"/>
+        <w:rPr>
+          <w:rFonts w:ascii="Arial" w:hAnsi="Arial" w:cs="Arial"/>
+          <w:sz w:val="20"/>
+          <w:szCs w:val="20"/>
+        </w:rPr>
+      </w:pPr>
+    </w:p>
+    <w:p>
+      <w:pPr>
+        <w:jc w:val="both"/>
+        <w:rPr>
+          <w:rFonts w:ascii="Arial" w:hAnsi="Arial" w:cs="Arial"/>
+          <w:sz w:val="20"/>
+          <w:szCs w:val="20"/>
+        </w:rPr>
+      </w:pPr>
+    </w:p>
+    <w:p>
+      <w:pPr>
+        <w:jc w:val="both"/>
+        <w:rPr>
+          <w:rFonts w:ascii="Arial" w:hAnsi="Arial" w:cs="Arial"/>
+          <w:sz w:val="20"/>
+          <w:szCs w:val="20"/>
+        </w:rPr>
+      </w:pPr>
+    </w:p>
+    <w:p>
+      <w:pPr>
+        <w:spacing w:line="360" w:lineRule="auto"/>
+        <w:jc w:val="both"/>
+        <w:rPr>
+          <w:rFonts w:ascii="Arial" w:hAnsi="Arial" w:cs="Arial"/>
+          <w:sz w:val="20"/>
+          <w:szCs w:val="20"/>
+        </w:rPr>
+      </w:pPr>
+      <w:proofErr w:type="spellStart"/>
+      <w:r>
+        <w:rPr>
+          <w:rFonts w:ascii="Arial" w:hAnsi="Arial" w:cs="Arial"/>
+          <w:sz w:val="20"/>
+          <w:szCs w:val="20"/>
+        </w:rPr>
+        <w:t>Acta</w:t>
+      </w:r>
+      <w:proofErr w:type="spellEnd"/>
+      <w:r>
+        <w:rPr>
+          <w:rFonts w:ascii="Arial" w:hAnsi="Arial" w:cs="Arial"/>
+          <w:sz w:val="20"/>
+          <w:szCs w:val="20"/>
+        </w:rPr>
+        <w:t xml:space="preserve"> </w:t>
+      </w:r>
+      <w:proofErr w:type="spellStart"/>
+      <w:r>
+        <w:rPr>
+          <w:rFonts w:ascii="Arial" w:hAnsi="Arial" w:cs="Arial"/>
+          <w:sz w:val="20"/>
+          <w:szCs w:val="20"/>
+        </w:rPr>
+        <w:t>n.</w:t>
+      </w:r>
+      <w:r>
+        <w:rPr>
+          <w:rFonts w:ascii="Arial" w:hAnsi="Arial" w:cs="Arial"/>
+          <w:sz w:val="20"/>
+          <w:szCs w:val="20"/>
+        </w:rPr>
+        <w:t>o</w:t>
+      </w:r>
+      <w:proofErr w:type="spellEnd"/>
+      <w:r>
+        <w:rPr>
+          <w:rFonts w:ascii="Arial" w:hAnsi="Arial" w:cs="Arial"/>
+          <w:sz w:val="20"/>
+          <w:szCs w:val="20"/>
+        </w:rPr>
+        <w:t xml:space="preserve"> </w:t>
+      </w:r>
+      <w:r>
+        <w:rPr>
+          <w:rFonts w:ascii="Arial" w:hAnsi="Arial" w:cs="Arial"/>
+          <w:sz w:val="20"/>
+          <w:szCs w:val="20"/>
+        </w:rPr>
+        <w:t>6</w:t>
+      </w:r>
+    </w:p>
+    <w:p>
+      <w:pPr>
+        <w:tabs>
+          <w:tab w:val="left" w:leader="hyphen" w:pos="8499"/>
+        </w:tabs>
+        <w:spacing w:line="360" w:lineRule="auto"/>
+        <w:jc w:val="both"/>
+        <w:rPr>
+          <w:rFonts w:ascii="Arial" w:hAnsi="Arial" w:cs="Arial"/>
+          <w:sz w:val="20"/>
+          <w:szCs w:val="20"/>
+        </w:rPr>
+      </w:pPr>
+    </w:p>
+    <w:p>
+      <w:pPr>
+        <w:tabs>
+          <w:tab w:val="left" w:leader="hyphen" w:pos="8499"/>
+        </w:tabs>
+        <w:spacing w:line="360" w:lineRule="auto"/>
+        <w:jc w:val="both"/>
+        <w:rPr>
+          <w:rFonts w:ascii="Arial" w:hAnsi="Arial" w:cs="Arial"/>
+          <w:sz w:val="20"/>
+          <w:szCs w:val="20"/>
+        </w:rPr>
+      </w:pPr>
+      <w:r>
+        <w:rPr>
+          <w:rFonts w:ascii="Arial" w:hAnsi="Arial" w:cs="Arial"/>
+          <w:sz w:val="20"/>
+          <w:szCs w:val="20"/>
+        </w:rPr>
+        <w:t xml:space="preserve">No dia </w:t>
+      </w:r>
+      <w:r>
+        <w:rPr>
+          <w:rFonts w:ascii="Arial" w:hAnsi="Arial" w:cs="Arial"/>
+          <w:sz w:val="20"/>
+          <w:szCs w:val="20"/>
+        </w:rPr>
+        <w:t>7</w:t>
+      </w:r>
+      <w:r>
+        <w:rPr>
+          <w:rFonts w:ascii="Arial" w:hAnsi="Arial" w:cs="Arial"/>
+          <w:sz w:val="20"/>
+          <w:szCs w:val="20"/>
+        </w:rPr>
+        <w:t xml:space="preserve"> de </w:t>
+      </w:r>
+      <w:r>
+        <w:rPr>
+          <w:rFonts w:ascii="Arial" w:hAnsi="Arial" w:cs="Arial"/>
+          <w:sz w:val="20"/>
+          <w:szCs w:val="20"/>
+        </w:rPr>
+        <w:t>novembro</w:t>
+      </w:r>
+      <w:r>
+        <w:rPr>
+          <w:rFonts w:ascii="Arial" w:hAnsi="Arial" w:cs="Arial"/>
+          <w:sz w:val="20"/>
+          <w:szCs w:val="20"/>
+        </w:rPr>
+        <w:t xml:space="preserve"> de 2022 este Grupo</w:t>
+      </w:r>
+      <w:r>
+        <w:rPr>
+          <w:rFonts w:ascii="Arial" w:hAnsi="Arial" w:cs="Arial"/>
+          <w:sz w:val="20"/>
+          <w:szCs w:val="20"/>
+        </w:rPr>
+        <w:t xml:space="preserve"> 5</w:t>
+      </w:r>
+      <w:r>
+        <w:rPr>
+          <w:rFonts w:ascii="Arial" w:hAnsi="Arial" w:cs="Arial"/>
+          <w:sz w:val="20"/>
+          <w:szCs w:val="20"/>
+        </w:rPr>
+        <w:t xml:space="preserve"> da unidade curricular de “Projeto Aplicado”, com a seguinte ordem de trabalhos</w:t>
+      </w:r>
+      <w:r>
+        <w:rPr>
+          <w:rFonts w:ascii="Arial" w:hAnsi="Arial" w:cs="Arial"/>
+          <w:sz w:val="20"/>
+          <w:szCs w:val="20"/>
+        </w:rPr>
+        <w:t>: ---------------------------------------------------------------------------------------</w:t>
+      </w:r>
+    </w:p>
+    <w:p>
+      <w:pPr>
+        <w:pStyle w:val="PargrafodaLista"/>
+        <w:numPr>
+          <w:ilvl w:val="0"/>
+          <w:numId w:val="4"/>
+        </w:numPr>
+        <w:tabs>
+          <w:tab w:val="left" w:leader="hyphen" w:pos="8499"/>
+        </w:tabs>
+        <w:spacing w:line="360" w:lineRule="auto"/>
+        <w:jc w:val="both"/>
+        <w:rPr>
+          <w:rFonts w:ascii="Arial" w:hAnsi="Arial" w:cs="Arial"/>
+          <w:sz w:val="20"/>
+          <w:szCs w:val="20"/>
+        </w:rPr>
+      </w:pPr>
+      <w:r>
+        <w:rPr>
+          <w:rFonts w:ascii="Arial" w:hAnsi="Arial" w:cs="Arial"/>
+          <w:sz w:val="20"/>
+          <w:szCs w:val="20"/>
+        </w:rPr>
+        <w:t>Breve revisão nos casos de uso </w:t>
+      </w:r>
+      <w:r>
+        <w:rPr>
+          <w:rFonts w:ascii="Arial" w:hAnsi="Arial" w:cs="Arial"/>
+          <w:sz w:val="20"/>
+          <w:szCs w:val="20"/>
+        </w:rPr>
+        <w:t>-------------------------------------------------------------------------</w:t>
+      </w:r>
+    </w:p>
+    <w:p>
+      <w:pPr>
+        <w:pStyle w:val="PargrafodaLista"/>
+        <w:numPr>
+          <w:ilvl w:val="0"/>
+          <w:numId w:val="4"/>
+        </w:numPr>
+        <w:tabs>
+          <w:tab w:val="left" w:leader="hyphen" w:pos="8499"/>
+        </w:tabs>
+        <w:spacing w:line="360" w:lineRule="auto"/>
+        <w:jc w:val="both"/>
+        <w:rPr>
+          <w:rFonts w:ascii="Arial" w:hAnsi="Arial" w:cs="Arial"/>
+          <w:sz w:val="20"/>
+          <w:szCs w:val="20"/>
+        </w:rPr>
+      </w:pPr>
+      <w:r>
+        <w:rPr>
+          <w:rFonts w:ascii="Arial" w:hAnsi="Arial" w:cs="Arial"/>
+          <w:sz w:val="20"/>
+          <w:szCs w:val="20"/>
+        </w:rPr>
+        <w:t>Conclusão do desenvolvimento do diagrama de modelo de dados (ER) </w:t>
+      </w:r>
+      <w:r>
+        <w:rPr>
+          <w:rFonts w:ascii="Arial" w:hAnsi="Arial" w:cs="Arial"/>
+          <w:sz w:val="20"/>
+          <w:szCs w:val="20"/>
+        </w:rPr>
+        <w:t>---------------------</w:t>
+      </w:r>
+    </w:p>
+    <w:p>
+      <w:pPr>
+        <w:tabs>
+          <w:tab w:val="left" w:leader="hyphen" w:pos="8499"/>
+        </w:tabs>
+        <w:spacing w:line="360" w:lineRule="auto"/>
+        <w:jc w:val="both"/>
+        <w:rPr>
+          <w:rFonts w:ascii="Arial" w:hAnsi="Arial" w:cs="Arial"/>
+          <w:sz w:val="20"/>
+          <w:szCs w:val="20"/>
+        </w:rPr>
+      </w:pPr>
+    </w:p>
+    <w:p>
+      <w:pPr>
+        <w:jc w:val="both"/>
+        <w:rPr>
+          <w:rFonts w:ascii="Arial" w:hAnsi="Arial" w:cs="Arial"/>
+          <w:sz w:val="20"/>
+          <w:szCs w:val="20"/>
+        </w:rPr>
+      </w:pPr>
+    </w:p>
+    <w:p>
+      <w:pPr>
+        <w:jc w:val="both"/>
+        <w:rPr>
+          <w:rFonts w:ascii="Arial" w:hAnsi="Arial" w:cs="Arial"/>
+          <w:sz w:val="20"/>
+          <w:szCs w:val="20"/>
+        </w:rPr>
+      </w:pPr>
+    </w:p>
+    <w:p>
+      <w:pPr>
+        <w:jc w:val="both"/>
+        <w:rPr>
+          <w:rFonts w:ascii="Arial" w:hAnsi="Arial" w:cs="Arial"/>
+          <w:sz w:val="20"/>
+          <w:szCs w:val="20"/>
+        </w:rPr>
+      </w:pPr>
+    </w:p>
+    <w:p>
+      <w:pPr>
+        <w:spacing w:line="360" w:lineRule="auto"/>
+        <w:jc w:val="both"/>
+        <w:rPr>
+          <w:rFonts w:ascii="Arial" w:hAnsi="Arial" w:cs="Arial"/>
+          <w:sz w:val="20"/>
+          <w:szCs w:val="20"/>
+        </w:rPr>
+      </w:pPr>
+      <w:proofErr w:type="spellStart"/>
+      <w:r>
+        <w:rPr>
+          <w:rFonts w:ascii="Arial" w:hAnsi="Arial" w:cs="Arial"/>
+          <w:sz w:val="20"/>
+          <w:szCs w:val="20"/>
+        </w:rPr>
+        <w:t>Acta</w:t>
+      </w:r>
+      <w:proofErr w:type="spellEnd"/>
+      <w:r>
+        <w:rPr>
+          <w:rFonts w:ascii="Arial" w:hAnsi="Arial" w:cs="Arial"/>
+          <w:sz w:val="20"/>
+          <w:szCs w:val="20"/>
+        </w:rPr>
+        <w:t xml:space="preserve"> </w:t>
+      </w:r>
+      <w:proofErr w:type="spellStart"/>
+      <w:r>
+        <w:rPr>
+          <w:rFonts w:ascii="Arial" w:hAnsi="Arial" w:cs="Arial"/>
+          <w:sz w:val="20"/>
+          <w:szCs w:val="20"/>
+        </w:rPr>
+        <w:t>n.</w:t>
+      </w:r>
+      <w:r>
+        <w:rPr>
+          <w:rFonts w:ascii="Arial" w:hAnsi="Arial" w:cs="Arial"/>
+          <w:sz w:val="20"/>
+          <w:szCs w:val="20"/>
+        </w:rPr>
+        <w:t>o</w:t>
+      </w:r>
+      <w:proofErr w:type="spellEnd"/>
+      <w:r>
+        <w:rPr>
+          <w:rFonts w:ascii="Arial" w:hAnsi="Arial" w:cs="Arial"/>
+          <w:sz w:val="20"/>
+          <w:szCs w:val="20"/>
+        </w:rPr>
+        <w:t xml:space="preserve"> </w:t>
+      </w:r>
+      <w:r>
+        <w:rPr>
+          <w:rFonts w:ascii="Arial" w:hAnsi="Arial" w:cs="Arial"/>
+          <w:sz w:val="20"/>
+          <w:szCs w:val="20"/>
+        </w:rPr>
+        <w:t>7</w:t>
+      </w:r>
+    </w:p>
+    <w:p>
+      <w:pPr>
+        <w:tabs>
+          <w:tab w:val="left" w:leader="hyphen" w:pos="8499"/>
+        </w:tabs>
+        <w:spacing w:line="360" w:lineRule="auto"/>
+        <w:jc w:val="both"/>
+        <w:rPr>
+          <w:rFonts w:ascii="Arial" w:hAnsi="Arial" w:cs="Arial"/>
+          <w:sz w:val="20"/>
+          <w:szCs w:val="20"/>
+        </w:rPr>
+      </w:pPr>
+    </w:p>
+    <w:p>
+      <w:pPr>
+        <w:tabs>
+          <w:tab w:val="left" w:leader="hyphen" w:pos="8499"/>
+        </w:tabs>
+        <w:spacing w:line="360" w:lineRule="auto"/>
+        <w:jc w:val="both"/>
+        <w:rPr>
+          <w:rFonts w:ascii="Arial" w:hAnsi="Arial" w:cs="Arial"/>
+          <w:sz w:val="20"/>
+          <w:szCs w:val="20"/>
+        </w:rPr>
+      </w:pPr>
+      <w:r>
+        <w:rPr>
+          <w:rFonts w:ascii="Arial" w:hAnsi="Arial" w:cs="Arial"/>
+          <w:sz w:val="20"/>
+          <w:szCs w:val="20"/>
+        </w:rPr>
+        <w:t>No dia</w:t>
+      </w:r>
+      <w:r>
+        <w:rPr>
+          <w:rFonts w:ascii="Arial" w:hAnsi="Arial" w:cs="Arial"/>
+          <w:sz w:val="20"/>
+          <w:szCs w:val="20"/>
+        </w:rPr>
+        <w:t xml:space="preserve"> 16</w:t>
+      </w:r>
+      <w:r>
+        <w:rPr>
+          <w:rFonts w:ascii="Arial" w:hAnsi="Arial" w:cs="Arial"/>
+          <w:sz w:val="20"/>
+          <w:szCs w:val="20"/>
+        </w:rPr>
+        <w:t xml:space="preserve"> </w:t>
+      </w:r>
+      <w:r>
+        <w:rPr>
+          <w:rFonts w:ascii="Arial" w:hAnsi="Arial" w:cs="Arial"/>
+          <w:sz w:val="20"/>
+          <w:szCs w:val="20"/>
+        </w:rPr>
+        <w:t>novembro</w:t>
+      </w:r>
+      <w:r>
+        <w:rPr>
+          <w:rFonts w:ascii="Arial" w:hAnsi="Arial" w:cs="Arial"/>
+          <w:sz w:val="20"/>
+          <w:szCs w:val="20"/>
+        </w:rPr>
+        <w:t xml:space="preserve"> de 2022 este Grupo</w:t>
+      </w:r>
+      <w:r>
+        <w:rPr>
+          <w:rFonts w:ascii="Arial" w:hAnsi="Arial" w:cs="Arial"/>
+          <w:sz w:val="20"/>
+          <w:szCs w:val="20"/>
+        </w:rPr>
+        <w:t xml:space="preserve"> 5</w:t>
+      </w:r>
+      <w:r>
+        <w:rPr>
+          <w:rFonts w:ascii="Arial" w:hAnsi="Arial" w:cs="Arial"/>
+          <w:sz w:val="20"/>
+          <w:szCs w:val="20"/>
+        </w:rPr>
+        <w:t xml:space="preserve"> da unidade curricular de “Projeto Aplicado”, com a seguinte ordem de trabalhos</w:t>
+      </w:r>
+      <w:r>
+        <w:rPr>
+          <w:rFonts w:ascii="Arial" w:hAnsi="Arial" w:cs="Arial"/>
+          <w:sz w:val="20"/>
+          <w:szCs w:val="20"/>
+        </w:rPr>
+        <w:t>: ---------------------------------------------------------------------------------------</w:t>
+      </w:r>
+      <w:r>
+        <w:rPr>
+          <w:rFonts w:ascii="Arial" w:hAnsi="Arial" w:cs="Arial"/>
+          <w:sz w:val="20"/>
+          <w:szCs w:val="20"/>
+        </w:rPr>
+        <w:t> </w:t>
+      </w:r>
+    </w:p>
+    <w:p>
+      <w:pPr>
+        <w:pStyle w:val="PargrafodaLista"/>
+        <w:numPr>
+          <w:ilvl w:val="0"/>
+          <w:numId w:val="2"/>
+        </w:numPr>
+        <w:tabs>
+          <w:tab w:val="left" w:leader="hyphen" w:pos="8499"/>
+        </w:tabs>
+        <w:spacing w:line="360" w:lineRule="auto"/>
+        <w:jc w:val="both"/>
+        <w:rPr>
+          <w:rFonts w:ascii="Arial" w:hAnsi="Arial" w:cs="Arial"/>
+          <w:sz w:val="20"/>
+          <w:szCs w:val="20"/>
+        </w:rPr>
+      </w:pPr>
+      <w:r>
+        <w:rPr>
+          <w:rFonts w:ascii="Arial" w:hAnsi="Arial" w:cs="Arial"/>
+          <w:sz w:val="20"/>
+          <w:szCs w:val="20"/>
+        </w:rPr>
+        <w:t>Breve revisão e acertos no diagrama de modelo de dados (ER)</w:t>
+      </w:r>
+      <w:r>
+        <w:rPr>
+          <w:rFonts w:ascii="Arial" w:hAnsi="Arial" w:cs="Arial"/>
+          <w:sz w:val="20"/>
+          <w:szCs w:val="20"/>
+        </w:rPr>
+        <w:t xml:space="preserve"> -------------------------------</w:t>
+      </w:r>
+    </w:p>
+    <w:p>
+      <w:pPr>
+        <w:numPr>
+          <w:ilvl w:val="0"/>
+          <w:numId w:val="2"/>
+        </w:numPr>
+        <w:shd w:val="clear" w:color="auto" w:fill="FFFFFF"/>
+        <w:spacing w:before="100" w:beforeAutospacing="1" w:after="100" w:afterAutospacing="1"/>
+        <w:rPr>
+          <w:rFonts w:ascii="Arial" w:hAnsi="Arial" w:cs="Arial"/>
+          <w:sz w:val="20"/>
+          <w:szCs w:val="20"/>
+        </w:rPr>
+      </w:pPr>
+      <w:r>
+        <w:rPr>
+          <w:rFonts w:ascii="Arial" w:hAnsi="Arial" w:cs="Arial"/>
+          <w:sz w:val="20"/>
+          <w:szCs w:val="20"/>
+        </w:rPr>
+        <w:t>Revisão de documentos anteriores (e.g. sistema de avaliação) </w:t>
+      </w:r>
+      <w:r>
+        <w:rPr>
+          <w:rFonts w:ascii="Arial" w:hAnsi="Arial" w:cs="Arial"/>
+          <w:sz w:val="20"/>
+          <w:szCs w:val="20"/>
+        </w:rPr>
+        <w:t>--------------------------------</w:t>
+      </w:r>
     </w:p>
     <w:sectPr>
       <w:pgSz w:w="11906" w:h="16838"/>
@@ -862,9 +2194,160 @@
 </w:document>
 </file>
 
+<file path=word/endnotes.xml><?xml version="1.0" encoding="utf-8"?>
+<w:endnotes xmlns:wpc="http://schemas.microsoft.com/office/word/2010/wordprocessingCanvas" xmlns:cx="http://schemas.microsoft.com/office/drawing/2014/chartex" xmlns:cx1="http://schemas.microsoft.com/office/drawing/2015/9/8/chartex" xmlns:cx2="http://schemas.microsoft.com/office/drawing/2015/10/21/chartex" xmlns:cx3="http://schemas.microsoft.com/office/drawing/2016/5/9/chartex" xmlns:cx4="http://schemas.microsoft.com/office/drawing/2016/5/10/chartex" xmlns:cx5="http://schemas.microsoft.com/office/drawing/2016/5/11/chartex" xmlns:cx6="http://schemas.microsoft.com/office/drawing/2016/5/12/chartex" xmlns:cx7="http://schemas.microsoft.com/office/drawing/2016/5/13/chartex" xmlns:cx8="http://schemas.microsoft.com/office/drawing/2016/5/14/chartex" xmlns:mc="http://schemas.openxmlformats.org/markup-compatibility/2006" xmlns:aink="http://schemas.microsoft.com/office/drawing/2016/ink" xmlns:am3d="http://schemas.microsoft.com/office/drawing/2017/model3d" xmlns:o="urn:schemas-microsoft-com:office:office" xmlns:oel="http://schemas.microsoft.com/office/2019/extlst" xmlns:r="http://schemas.openxmlformats.org/officeDocument/2006/relationships" xmlns:m="http://schemas.openxmlformats.org/officeDocument/2006/math" xmlns:v="urn:schemas-microsoft-com:vml" xmlns:wp14="http://schemas.microsoft.com/office/word/2010/wordprocessingDrawing" xmlns:wp="http://schemas.openxmlformats.org/drawingml/2006/wordprocessingDrawing" xmlns:w10="urn:schemas-microsoft-com:office:word" xmlns:w="http://schemas.openxmlformats.org/wordprocessingml/2006/main" xmlns:w14="http://schemas.microsoft.com/office/word/2010/wordml" xmlns:w15="http://schemas.microsoft.com/office/word/2012/wordml" xmlns:w16cex="http://schemas.microsoft.com/office/word/2018/wordml/cex" xmlns:w16cid="http://schemas.microsoft.com/office/word/2016/wordml/cid" xmlns:w16="http://schemas.microsoft.com/office/word/2018/wordml" xmlns:w16sdtdh="http://schemas.microsoft.com/office/word/2020/wordml/sdtdatahash" xmlns:w16se="http://schemas.microsoft.com/office/word/2015/wordml/symex" xmlns:wpg="http://schemas.microsoft.com/office/word/2010/wordprocessingGroup" xmlns:wpi="http://schemas.microsoft.com/office/word/2010/wordprocessingInk" xmlns:wne="http://schemas.microsoft.com/office/word/2006/wordml" xmlns:wps="http://schemas.microsoft.com/office/word/2010/wordprocessingShape" mc:Ignorable="w14 w15 w16se w16cid w16 w16cex w16sdtdh wp14">
+  <w:endnote w:type="separator" w:id="-1">
+    <w:p>
+      <w:r>
+        <w:separator/>
+      </w:r>
+    </w:p>
+  </w:endnote>
+  <w:endnote w:type="continuationSeparator" w:id="0">
+    <w:p>
+      <w:r>
+        <w:continuationSeparator/>
+      </w:r>
+    </w:p>
+  </w:endnote>
+</w:endnotes>
+</file>
+
+<file path=word/footnotes.xml><?xml version="1.0" encoding="utf-8"?>
+<w:footnotes xmlns:wpc="http://schemas.microsoft.com/office/word/2010/wordprocessingCanvas" xmlns:cx="http://schemas.microsoft.com/office/drawing/2014/chartex" xmlns:cx1="http://schemas.microsoft.com/office/drawing/2015/9/8/chartex" xmlns:cx2="http://schemas.microsoft.com/office/drawing/2015/10/21/chartex" xmlns:cx3="http://schemas.microsoft.com/office/drawing/2016/5/9/chartex" xmlns:cx4="http://schemas.microsoft.com/office/drawing/2016/5/10/chartex" xmlns:cx5="http://schemas.microsoft.com/office/drawing/2016/5/11/chartex" xmlns:cx6="http://schemas.microsoft.com/office/drawing/2016/5/12/chartex" xmlns:cx7="http://schemas.microsoft.com/office/drawing/2016/5/13/chartex" xmlns:cx8="http://schemas.microsoft.com/office/drawing/2016/5/14/chartex" xmlns:mc="http://schemas.openxmlformats.org/markup-compatibility/2006" xmlns:aink="http://schemas.microsoft.com/office/drawing/2016/ink" xmlns:am3d="http://schemas.microsoft.com/office/drawing/2017/model3d" xmlns:o="urn:schemas-microsoft-com:office:office" xmlns:oel="http://schemas.microsoft.com/office/2019/extlst" xmlns:r="http://schemas.openxmlformats.org/officeDocument/2006/relationships" xmlns:m="http://schemas.openxmlformats.org/officeDocument/2006/math" xmlns:v="urn:schemas-microsoft-com:vml" xmlns:wp14="http://schemas.microsoft.com/office/word/2010/wordprocessingDrawing" xmlns:wp="http://schemas.openxmlformats.org/drawingml/2006/wordprocessingDrawing" xmlns:w10="urn:schemas-microsoft-com:office:word" xmlns:w="http://schemas.openxmlformats.org/wordprocessingml/2006/main" xmlns:w14="http://schemas.microsoft.com/office/word/2010/wordml" xmlns:w15="http://schemas.microsoft.com/office/word/2012/wordml" xmlns:w16cex="http://schemas.microsoft.com/office/word/2018/wordml/cex" xmlns:w16cid="http://schemas.microsoft.com/office/word/2016/wordml/cid" xmlns:w16="http://schemas.microsoft.com/office/word/2018/wordml" xmlns:w16sdtdh="http://schemas.microsoft.com/office/word/2020/wordml/sdtdatahash" xmlns:w16se="http://schemas.microsoft.com/office/word/2015/wordml/symex" xmlns:wpg="http://schemas.microsoft.com/office/word/2010/wordprocessingGroup" xmlns:wpi="http://schemas.microsoft.com/office/word/2010/wordprocessingInk" xmlns:wne="http://schemas.microsoft.com/office/word/2006/wordml" xmlns:wps="http://schemas.microsoft.com/office/word/2010/wordprocessingShape" mc:Ignorable="w14 w15 w16se w16cid w16 w16cex w16sdtdh wp14">
+  <w:footnote w:type="separator" w:id="-1">
+    <w:p>
+      <w:r>
+        <w:separator/>
+      </w:r>
+    </w:p>
+  </w:footnote>
+  <w:footnote w:type="continuationSeparator" w:id="0">
+    <w:p>
+      <w:r>
+        <w:continuationSeparator/>
+      </w:r>
+    </w:p>
+  </w:footnote>
+</w:footnotes>
+</file>
+
 <file path=word/numbering.xml><?xml version="1.0" encoding="utf-8"?>
 <w:numbering xmlns:wpc="http://schemas.microsoft.com/office/word/2010/wordprocessingCanvas" xmlns:cx="http://schemas.microsoft.com/office/drawing/2014/chartex" xmlns:cx1="http://schemas.microsoft.com/office/drawing/2015/9/8/chartex" xmlns:cx2="http://schemas.microsoft.com/office/drawing/2015/10/21/chartex" xmlns:cx3="http://schemas.microsoft.com/office/drawing/2016/5/9/chartex" xmlns:cx4="http://schemas.microsoft.com/office/drawing/2016/5/10/chartex" xmlns:cx5="http://schemas.microsoft.com/office/drawing/2016/5/11/chartex" xmlns:cx6="http://schemas.microsoft.com/office/drawing/2016/5/12/chartex" xmlns:cx7="http://schemas.microsoft.com/office/drawing/2016/5/13/chartex" xmlns:cx8="http://schemas.microsoft.com/office/drawing/2016/5/14/chartex" xmlns:mc="http://schemas.openxmlformats.org/markup-compatibility/2006" xmlns:aink="http://schemas.microsoft.com/office/drawing/2016/ink" xmlns:am3d="http://schemas.microsoft.com/office/drawing/2017/model3d" xmlns:o="urn:schemas-microsoft-com:office:office" xmlns:oel="http://schemas.microsoft.com/office/2019/extlst" xmlns:r="http://schemas.openxmlformats.org/officeDocument/2006/relationships" xmlns:m="http://schemas.openxmlformats.org/officeDocument/2006/math" xmlns:v="urn:schemas-microsoft-com:vml" xmlns:wp14="http://schemas.microsoft.com/office/word/2010/wordprocessingDrawing" xmlns:wp="http://schemas.openxmlformats.org/drawingml/2006/wordprocessingDrawing" xmlns:w10="urn:schemas-microsoft-com:office:word" xmlns:w="http://schemas.openxmlformats.org/wordprocessingml/2006/main" xmlns:w14="http://schemas.microsoft.com/office/word/2010/wordml" xmlns:w15="http://schemas.microsoft.com/office/word/2012/wordml" xmlns:w16cex="http://schemas.microsoft.com/office/word/2018/wordml/cex" xmlns:w16cid="http://schemas.microsoft.com/office/word/2016/wordml/cid" xmlns:w16="http://schemas.microsoft.com/office/word/2018/wordml" xmlns:w16sdtdh="http://schemas.microsoft.com/office/word/2020/wordml/sdtdatahash" xmlns:w16se="http://schemas.microsoft.com/office/word/2015/wordml/symex" xmlns:wpg="http://schemas.microsoft.com/office/word/2010/wordprocessingGroup" xmlns:wpi="http://schemas.microsoft.com/office/word/2010/wordprocessingInk" xmlns:wne="http://schemas.microsoft.com/office/word/2006/wordml" xmlns:wps="http://schemas.microsoft.com/office/word/2010/wordprocessingShape" mc:Ignorable="w14 w15 w16se w16cid w16 w16cex w16sdtdh wp14">
   <w:abstractNum w:abstractNumId="0" w15:restartNumberingAfterBreak="0">
+    <w:nsid w:val="00D356DE"/>
+    <w:multiLevelType w:val="hybridMultilevel"/>
+    <w:tmpl w:val="B282DA16"/>
+    <w:lvl w:ilvl="0" w:tplc="08160001">
+      <w:start w:val="1"/>
+      <w:numFmt w:val="bullet"/>
+      <w:lvlText w:val=""/>
+      <w:lvlJc w:val="left"/>
+      <w:pPr>
+        <w:ind w:left="720" w:hanging="360"/>
+      </w:pPr>
+      <w:rPr>
+        <w:rFonts w:ascii="Symbol" w:hAnsi="Symbol" w:hint="default"/>
+      </w:rPr>
+    </w:lvl>
+    <w:lvl w:ilvl="1" w:tplc="08160003" w:tentative="1">
+      <w:start w:val="1"/>
+      <w:numFmt w:val="bullet"/>
+      <w:lvlText w:val="o"/>
+      <w:lvlJc w:val="left"/>
+      <w:pPr>
+        <w:ind w:left="1440" w:hanging="360"/>
+      </w:pPr>
+      <w:rPr>
+        <w:rFonts w:ascii="Courier New" w:hAnsi="Courier New" w:cs="Courier New" w:hint="default"/>
+      </w:rPr>
+    </w:lvl>
+    <w:lvl w:ilvl="2" w:tplc="08160005" w:tentative="1">
+      <w:start w:val="1"/>
+      <w:numFmt w:val="bullet"/>
+      <w:lvlText w:val=""/>
+      <w:lvlJc w:val="left"/>
+      <w:pPr>
+        <w:ind w:left="2160" w:hanging="360"/>
+      </w:pPr>
+      <w:rPr>
+        <w:rFonts w:ascii="Wingdings" w:hAnsi="Wingdings" w:hint="default"/>
+      </w:rPr>
+    </w:lvl>
+    <w:lvl w:ilvl="3" w:tplc="08160001" w:tentative="1">
+      <w:start w:val="1"/>
+      <w:numFmt w:val="bullet"/>
+      <w:lvlText w:val=""/>
+      <w:lvlJc w:val="left"/>
+      <w:pPr>
+        <w:ind w:left="2880" w:hanging="360"/>
+      </w:pPr>
+      <w:rPr>
+        <w:rFonts w:ascii="Symbol" w:hAnsi="Symbol" w:hint="default"/>
+      </w:rPr>
+    </w:lvl>
+    <w:lvl w:ilvl="4" w:tplc="08160003" w:tentative="1">
+      <w:start w:val="1"/>
+      <w:numFmt w:val="bullet"/>
+      <w:lvlText w:val="o"/>
+      <w:lvlJc w:val="left"/>
+      <w:pPr>
+        <w:ind w:left="3600" w:hanging="360"/>
+      </w:pPr>
+      <w:rPr>
+        <w:rFonts w:ascii="Courier New" w:hAnsi="Courier New" w:cs="Courier New" w:hint="default"/>
+      </w:rPr>
+    </w:lvl>
+    <w:lvl w:ilvl="5" w:tplc="08160005" w:tentative="1">
+      <w:start w:val="1"/>
+      <w:numFmt w:val="bullet"/>
+      <w:lvlText w:val=""/>
+      <w:lvlJc w:val="left"/>
+      <w:pPr>
+        <w:ind w:left="4320" w:hanging="360"/>
+      </w:pPr>
+      <w:rPr>
+        <w:rFonts w:ascii="Wingdings" w:hAnsi="Wingdings" w:hint="default"/>
+      </w:rPr>
+    </w:lvl>
+    <w:lvl w:ilvl="6" w:tplc="08160001" w:tentative="1">
+      <w:start w:val="1"/>
+      <w:numFmt w:val="bullet"/>
+      <w:lvlText w:val=""/>
+      <w:lvlJc w:val="left"/>
+      <w:pPr>
+        <w:ind w:left="5040" w:hanging="360"/>
+      </w:pPr>
+      <w:rPr>
+        <w:rFonts w:ascii="Symbol" w:hAnsi="Symbol" w:hint="default"/>
+      </w:rPr>
+    </w:lvl>
+    <w:lvl w:ilvl="7" w:tplc="08160003" w:tentative="1">
+      <w:start w:val="1"/>
+      <w:numFmt w:val="bullet"/>
+      <w:lvlText w:val="o"/>
+      <w:lvlJc w:val="left"/>
+      <w:pPr>
+        <w:ind w:left="5760" w:hanging="360"/>
+      </w:pPr>
+      <w:rPr>
+        <w:rFonts w:ascii="Courier New" w:hAnsi="Courier New" w:cs="Courier New" w:hint="default"/>
+      </w:rPr>
+    </w:lvl>
+    <w:lvl w:ilvl="8" w:tplc="08160005" w:tentative="1">
+      <w:start w:val="1"/>
+      <w:numFmt w:val="bullet"/>
+      <w:lvlText w:val=""/>
+      <w:lvlJc w:val="left"/>
+      <w:pPr>
+        <w:ind w:left="6480" w:hanging="360"/>
+      </w:pPr>
+      <w:rPr>
+        <w:rFonts w:ascii="Wingdings" w:hAnsi="Wingdings" w:hint="default"/>
+      </w:rPr>
+    </w:lvl>
+  </w:abstractNum>
+  <w:abstractNum w:abstractNumId="1" w15:restartNumberingAfterBreak="0">
     <w:nsid w:val="0A3845CA"/>
     <w:multiLevelType w:val="hybridMultilevel"/>
     <w:tmpl w:val="4306D15C"/>
@@ -977,8 +2460,475 @@
       </w:rPr>
     </w:lvl>
   </w:abstractNum>
+  <w:abstractNum w:abstractNumId="2" w15:restartNumberingAfterBreak="0">
+    <w:nsid w:val="3DD54FDF"/>
+    <w:multiLevelType w:val="hybridMultilevel"/>
+    <w:tmpl w:val="AA24BA20"/>
+    <w:lvl w:ilvl="0" w:tplc="08160001">
+      <w:start w:val="1"/>
+      <w:numFmt w:val="bullet"/>
+      <w:lvlText w:val=""/>
+      <w:lvlJc w:val="left"/>
+      <w:pPr>
+        <w:ind w:left="720" w:hanging="360"/>
+      </w:pPr>
+      <w:rPr>
+        <w:rFonts w:ascii="Symbol" w:hAnsi="Symbol" w:hint="default"/>
+      </w:rPr>
+    </w:lvl>
+    <w:lvl w:ilvl="1" w:tplc="08160003" w:tentative="1">
+      <w:start w:val="1"/>
+      <w:numFmt w:val="bullet"/>
+      <w:lvlText w:val="o"/>
+      <w:lvlJc w:val="left"/>
+      <w:pPr>
+        <w:ind w:left="1440" w:hanging="360"/>
+      </w:pPr>
+      <w:rPr>
+        <w:rFonts w:ascii="Courier New" w:hAnsi="Courier New" w:cs="Courier New" w:hint="default"/>
+      </w:rPr>
+    </w:lvl>
+    <w:lvl w:ilvl="2" w:tplc="08160005" w:tentative="1">
+      <w:start w:val="1"/>
+      <w:numFmt w:val="bullet"/>
+      <w:lvlText w:val=""/>
+      <w:lvlJc w:val="left"/>
+      <w:pPr>
+        <w:ind w:left="2160" w:hanging="360"/>
+      </w:pPr>
+      <w:rPr>
+        <w:rFonts w:ascii="Wingdings" w:hAnsi="Wingdings" w:hint="default"/>
+      </w:rPr>
+    </w:lvl>
+    <w:lvl w:ilvl="3" w:tplc="08160001" w:tentative="1">
+      <w:start w:val="1"/>
+      <w:numFmt w:val="bullet"/>
+      <w:lvlText w:val=""/>
+      <w:lvlJc w:val="left"/>
+      <w:pPr>
+        <w:ind w:left="2880" w:hanging="360"/>
+      </w:pPr>
+      <w:rPr>
+        <w:rFonts w:ascii="Symbol" w:hAnsi="Symbol" w:hint="default"/>
+      </w:rPr>
+    </w:lvl>
+    <w:lvl w:ilvl="4" w:tplc="08160003" w:tentative="1">
+      <w:start w:val="1"/>
+      <w:numFmt w:val="bullet"/>
+      <w:lvlText w:val="o"/>
+      <w:lvlJc w:val="left"/>
+      <w:pPr>
+        <w:ind w:left="3600" w:hanging="360"/>
+      </w:pPr>
+      <w:rPr>
+        <w:rFonts w:ascii="Courier New" w:hAnsi="Courier New" w:cs="Courier New" w:hint="default"/>
+      </w:rPr>
+    </w:lvl>
+    <w:lvl w:ilvl="5" w:tplc="08160005" w:tentative="1">
+      <w:start w:val="1"/>
+      <w:numFmt w:val="bullet"/>
+      <w:lvlText w:val=""/>
+      <w:lvlJc w:val="left"/>
+      <w:pPr>
+        <w:ind w:left="4320" w:hanging="360"/>
+      </w:pPr>
+      <w:rPr>
+        <w:rFonts w:ascii="Wingdings" w:hAnsi="Wingdings" w:hint="default"/>
+      </w:rPr>
+    </w:lvl>
+    <w:lvl w:ilvl="6" w:tplc="08160001" w:tentative="1">
+      <w:start w:val="1"/>
+      <w:numFmt w:val="bullet"/>
+      <w:lvlText w:val=""/>
+      <w:lvlJc w:val="left"/>
+      <w:pPr>
+        <w:ind w:left="5040" w:hanging="360"/>
+      </w:pPr>
+      <w:rPr>
+        <w:rFonts w:ascii="Symbol" w:hAnsi="Symbol" w:hint="default"/>
+      </w:rPr>
+    </w:lvl>
+    <w:lvl w:ilvl="7" w:tplc="08160003" w:tentative="1">
+      <w:start w:val="1"/>
+      <w:numFmt w:val="bullet"/>
+      <w:lvlText w:val="o"/>
+      <w:lvlJc w:val="left"/>
+      <w:pPr>
+        <w:ind w:left="5760" w:hanging="360"/>
+      </w:pPr>
+      <w:rPr>
+        <w:rFonts w:ascii="Courier New" w:hAnsi="Courier New" w:cs="Courier New" w:hint="default"/>
+      </w:rPr>
+    </w:lvl>
+    <w:lvl w:ilvl="8" w:tplc="08160005" w:tentative="1">
+      <w:start w:val="1"/>
+      <w:numFmt w:val="bullet"/>
+      <w:lvlText w:val=""/>
+      <w:lvlJc w:val="left"/>
+      <w:pPr>
+        <w:ind w:left="6480" w:hanging="360"/>
+      </w:pPr>
+      <w:rPr>
+        <w:rFonts w:ascii="Wingdings" w:hAnsi="Wingdings" w:hint="default"/>
+      </w:rPr>
+    </w:lvl>
+  </w:abstractNum>
+  <w:abstractNum w:abstractNumId="3" w15:restartNumberingAfterBreak="0">
+    <w:nsid w:val="66285A37"/>
+    <w:multiLevelType w:val="multilevel"/>
+    <w:tmpl w:val="91CA904C"/>
+    <w:lvl w:ilvl="0">
+      <w:start w:val="1"/>
+      <w:numFmt w:val="decimal"/>
+      <w:lvlText w:val="%1."/>
+      <w:lvlJc w:val="left"/>
+      <w:pPr>
+        <w:tabs>
+          <w:tab w:val="num" w:pos="720"/>
+        </w:tabs>
+        <w:ind w:left="720" w:hanging="360"/>
+      </w:pPr>
+    </w:lvl>
+    <w:lvl w:ilvl="1" w:tentative="1">
+      <w:start w:val="1"/>
+      <w:numFmt w:val="decimal"/>
+      <w:lvlText w:val="%2."/>
+      <w:lvlJc w:val="left"/>
+      <w:pPr>
+        <w:tabs>
+          <w:tab w:val="num" w:pos="1440"/>
+        </w:tabs>
+        <w:ind w:left="1440" w:hanging="360"/>
+      </w:pPr>
+    </w:lvl>
+    <w:lvl w:ilvl="2" w:tentative="1">
+      <w:start w:val="1"/>
+      <w:numFmt w:val="decimal"/>
+      <w:lvlText w:val="%3."/>
+      <w:lvlJc w:val="left"/>
+      <w:pPr>
+        <w:tabs>
+          <w:tab w:val="num" w:pos="2160"/>
+        </w:tabs>
+        <w:ind w:left="2160" w:hanging="360"/>
+      </w:pPr>
+    </w:lvl>
+    <w:lvl w:ilvl="3" w:tentative="1">
+      <w:start w:val="1"/>
+      <w:numFmt w:val="decimal"/>
+      <w:lvlText w:val="%4."/>
+      <w:lvlJc w:val="left"/>
+      <w:pPr>
+        <w:tabs>
+          <w:tab w:val="num" w:pos="2880"/>
+        </w:tabs>
+        <w:ind w:left="2880" w:hanging="360"/>
+      </w:pPr>
+    </w:lvl>
+    <w:lvl w:ilvl="4" w:tentative="1">
+      <w:start w:val="1"/>
+      <w:numFmt w:val="decimal"/>
+      <w:lvlText w:val="%5."/>
+      <w:lvlJc w:val="left"/>
+      <w:pPr>
+        <w:tabs>
+          <w:tab w:val="num" w:pos="3600"/>
+        </w:tabs>
+        <w:ind w:left="3600" w:hanging="360"/>
+      </w:pPr>
+    </w:lvl>
+    <w:lvl w:ilvl="5" w:tentative="1">
+      <w:start w:val="1"/>
+      <w:numFmt w:val="decimal"/>
+      <w:lvlText w:val="%6."/>
+      <w:lvlJc w:val="left"/>
+      <w:pPr>
+        <w:tabs>
+          <w:tab w:val="num" w:pos="4320"/>
+        </w:tabs>
+        <w:ind w:left="4320" w:hanging="360"/>
+      </w:pPr>
+    </w:lvl>
+    <w:lvl w:ilvl="6" w:tentative="1">
+      <w:start w:val="1"/>
+      <w:numFmt w:val="decimal"/>
+      <w:lvlText w:val="%7."/>
+      <w:lvlJc w:val="left"/>
+      <w:pPr>
+        <w:tabs>
+          <w:tab w:val="num" w:pos="5040"/>
+        </w:tabs>
+        <w:ind w:left="5040" w:hanging="360"/>
+      </w:pPr>
+    </w:lvl>
+    <w:lvl w:ilvl="7" w:tentative="1">
+      <w:start w:val="1"/>
+      <w:numFmt w:val="decimal"/>
+      <w:lvlText w:val="%8."/>
+      <w:lvlJc w:val="left"/>
+      <w:pPr>
+        <w:tabs>
+          <w:tab w:val="num" w:pos="5760"/>
+        </w:tabs>
+        <w:ind w:left="5760" w:hanging="360"/>
+      </w:pPr>
+    </w:lvl>
+    <w:lvl w:ilvl="8" w:tentative="1">
+      <w:start w:val="1"/>
+      <w:numFmt w:val="decimal"/>
+      <w:lvlText w:val="%9."/>
+      <w:lvlJc w:val="left"/>
+      <w:pPr>
+        <w:tabs>
+          <w:tab w:val="num" w:pos="6480"/>
+        </w:tabs>
+        <w:ind w:left="6480" w:hanging="360"/>
+      </w:pPr>
+    </w:lvl>
+  </w:abstractNum>
+  <w:abstractNum w:abstractNumId="4" w15:restartNumberingAfterBreak="0">
+    <w:nsid w:val="7C906C35"/>
+    <w:multiLevelType w:val="hybridMultilevel"/>
+    <w:tmpl w:val="FEF45C2C"/>
+    <w:lvl w:ilvl="0" w:tplc="08160001">
+      <w:start w:val="1"/>
+      <w:numFmt w:val="bullet"/>
+      <w:lvlText w:val=""/>
+      <w:lvlJc w:val="left"/>
+      <w:pPr>
+        <w:ind w:left="720" w:hanging="360"/>
+      </w:pPr>
+      <w:rPr>
+        <w:rFonts w:ascii="Symbol" w:hAnsi="Symbol" w:hint="default"/>
+      </w:rPr>
+    </w:lvl>
+    <w:lvl w:ilvl="1" w:tplc="08160003" w:tentative="1">
+      <w:start w:val="1"/>
+      <w:numFmt w:val="bullet"/>
+      <w:lvlText w:val="o"/>
+      <w:lvlJc w:val="left"/>
+      <w:pPr>
+        <w:ind w:left="1440" w:hanging="360"/>
+      </w:pPr>
+      <w:rPr>
+        <w:rFonts w:ascii="Courier New" w:hAnsi="Courier New" w:cs="Courier New" w:hint="default"/>
+      </w:rPr>
+    </w:lvl>
+    <w:lvl w:ilvl="2" w:tplc="08160005" w:tentative="1">
+      <w:start w:val="1"/>
+      <w:numFmt w:val="bullet"/>
+      <w:lvlText w:val=""/>
+      <w:lvlJc w:val="left"/>
+      <w:pPr>
+        <w:ind w:left="2160" w:hanging="360"/>
+      </w:pPr>
+      <w:rPr>
+        <w:rFonts w:ascii="Wingdings" w:hAnsi="Wingdings" w:hint="default"/>
+      </w:rPr>
+    </w:lvl>
+    <w:lvl w:ilvl="3" w:tplc="08160001" w:tentative="1">
+      <w:start w:val="1"/>
+      <w:numFmt w:val="bullet"/>
+      <w:lvlText w:val=""/>
+      <w:lvlJc w:val="left"/>
+      <w:pPr>
+        <w:ind w:left="2880" w:hanging="360"/>
+      </w:pPr>
+      <w:rPr>
+        <w:rFonts w:ascii="Symbol" w:hAnsi="Symbol" w:hint="default"/>
+      </w:rPr>
+    </w:lvl>
+    <w:lvl w:ilvl="4" w:tplc="08160003" w:tentative="1">
+      <w:start w:val="1"/>
+      <w:numFmt w:val="bullet"/>
+      <w:lvlText w:val="o"/>
+      <w:lvlJc w:val="left"/>
+      <w:pPr>
+        <w:ind w:left="3600" w:hanging="360"/>
+      </w:pPr>
+      <w:rPr>
+        <w:rFonts w:ascii="Courier New" w:hAnsi="Courier New" w:cs="Courier New" w:hint="default"/>
+      </w:rPr>
+    </w:lvl>
+    <w:lvl w:ilvl="5" w:tplc="08160005" w:tentative="1">
+      <w:start w:val="1"/>
+      <w:numFmt w:val="bullet"/>
+      <w:lvlText w:val=""/>
+      <w:lvlJc w:val="left"/>
+      <w:pPr>
+        <w:ind w:left="4320" w:hanging="360"/>
+      </w:pPr>
+      <w:rPr>
+        <w:rFonts w:ascii="Wingdings" w:hAnsi="Wingdings" w:hint="default"/>
+      </w:rPr>
+    </w:lvl>
+    <w:lvl w:ilvl="6" w:tplc="08160001" w:tentative="1">
+      <w:start w:val="1"/>
+      <w:numFmt w:val="bullet"/>
+      <w:lvlText w:val=""/>
+      <w:lvlJc w:val="left"/>
+      <w:pPr>
+        <w:ind w:left="5040" w:hanging="360"/>
+      </w:pPr>
+      <w:rPr>
+        <w:rFonts w:ascii="Symbol" w:hAnsi="Symbol" w:hint="default"/>
+      </w:rPr>
+    </w:lvl>
+    <w:lvl w:ilvl="7" w:tplc="08160003" w:tentative="1">
+      <w:start w:val="1"/>
+      <w:numFmt w:val="bullet"/>
+      <w:lvlText w:val="o"/>
+      <w:lvlJc w:val="left"/>
+      <w:pPr>
+        <w:ind w:left="5760" w:hanging="360"/>
+      </w:pPr>
+      <w:rPr>
+        <w:rFonts w:ascii="Courier New" w:hAnsi="Courier New" w:cs="Courier New" w:hint="default"/>
+      </w:rPr>
+    </w:lvl>
+    <w:lvl w:ilvl="8" w:tplc="08160005" w:tentative="1">
+      <w:start w:val="1"/>
+      <w:numFmt w:val="bullet"/>
+      <w:lvlText w:val=""/>
+      <w:lvlJc w:val="left"/>
+      <w:pPr>
+        <w:ind w:left="6480" w:hanging="360"/>
+      </w:pPr>
+      <w:rPr>
+        <w:rFonts w:ascii="Wingdings" w:hAnsi="Wingdings" w:hint="default"/>
+      </w:rPr>
+    </w:lvl>
+  </w:abstractNum>
+  <w:abstractNum w:abstractNumId="5" w15:restartNumberingAfterBreak="0">
+    <w:nsid w:val="7F8B4F15"/>
+    <w:multiLevelType w:val="multilevel"/>
+    <w:tmpl w:val="3D0E9004"/>
+    <w:lvl w:ilvl="0">
+      <w:start w:val="1"/>
+      <w:numFmt w:val="decimal"/>
+      <w:lvlText w:val="%1."/>
+      <w:lvlJc w:val="left"/>
+      <w:pPr>
+        <w:tabs>
+          <w:tab w:val="num" w:pos="720"/>
+        </w:tabs>
+        <w:ind w:left="720" w:hanging="360"/>
+      </w:pPr>
+    </w:lvl>
+    <w:lvl w:ilvl="1" w:tentative="1">
+      <w:start w:val="1"/>
+      <w:numFmt w:val="decimal"/>
+      <w:lvlText w:val="%2."/>
+      <w:lvlJc w:val="left"/>
+      <w:pPr>
+        <w:tabs>
+          <w:tab w:val="num" w:pos="1440"/>
+        </w:tabs>
+        <w:ind w:left="1440" w:hanging="360"/>
+      </w:pPr>
+    </w:lvl>
+    <w:lvl w:ilvl="2" w:tentative="1">
+      <w:start w:val="1"/>
+      <w:numFmt w:val="decimal"/>
+      <w:lvlText w:val="%3."/>
+      <w:lvlJc w:val="left"/>
+      <w:pPr>
+        <w:tabs>
+          <w:tab w:val="num" w:pos="2160"/>
+        </w:tabs>
+        <w:ind w:left="2160" w:hanging="360"/>
+      </w:pPr>
+    </w:lvl>
+    <w:lvl w:ilvl="3" w:tentative="1">
+      <w:start w:val="1"/>
+      <w:numFmt w:val="decimal"/>
+      <w:lvlText w:val="%4."/>
+      <w:lvlJc w:val="left"/>
+      <w:pPr>
+        <w:tabs>
+          <w:tab w:val="num" w:pos="2880"/>
+        </w:tabs>
+        <w:ind w:left="2880" w:hanging="360"/>
+      </w:pPr>
+    </w:lvl>
+    <w:lvl w:ilvl="4" w:tentative="1">
+      <w:start w:val="1"/>
+      <w:numFmt w:val="decimal"/>
+      <w:lvlText w:val="%5."/>
+      <w:lvlJc w:val="left"/>
+      <w:pPr>
+        <w:tabs>
+          <w:tab w:val="num" w:pos="3600"/>
+        </w:tabs>
+        <w:ind w:left="3600" w:hanging="360"/>
+      </w:pPr>
+    </w:lvl>
+    <w:lvl w:ilvl="5" w:tentative="1">
+      <w:start w:val="1"/>
+      <w:numFmt w:val="decimal"/>
+      <w:lvlText w:val="%6."/>
+      <w:lvlJc w:val="left"/>
+      <w:pPr>
+        <w:tabs>
+          <w:tab w:val="num" w:pos="4320"/>
+        </w:tabs>
+        <w:ind w:left="4320" w:hanging="360"/>
+      </w:pPr>
+    </w:lvl>
+    <w:lvl w:ilvl="6" w:tentative="1">
+      <w:start w:val="1"/>
+      <w:numFmt w:val="decimal"/>
+      <w:lvlText w:val="%7."/>
+      <w:lvlJc w:val="left"/>
+      <w:pPr>
+        <w:tabs>
+          <w:tab w:val="num" w:pos="5040"/>
+        </w:tabs>
+        <w:ind w:left="5040" w:hanging="360"/>
+      </w:pPr>
+    </w:lvl>
+    <w:lvl w:ilvl="7" w:tentative="1">
+      <w:start w:val="1"/>
+      <w:numFmt w:val="decimal"/>
+      <w:lvlText w:val="%8."/>
+      <w:lvlJc w:val="left"/>
+      <w:pPr>
+        <w:tabs>
+          <w:tab w:val="num" w:pos="5760"/>
+        </w:tabs>
+        <w:ind w:left="5760" w:hanging="360"/>
+      </w:pPr>
+    </w:lvl>
+    <w:lvl w:ilvl="8" w:tentative="1">
+      <w:start w:val="1"/>
+      <w:numFmt w:val="decimal"/>
+      <w:lvlText w:val="%9."/>
+      <w:lvlJc w:val="left"/>
+      <w:pPr>
+        <w:tabs>
+          <w:tab w:val="num" w:pos="6480"/>
+        </w:tabs>
+        <w:ind w:left="6480" w:hanging="360"/>
+      </w:pPr>
+    </w:lvl>
+  </w:abstractNum>
   <w:num w:numId="1" w16cid:durableId="281500117">
+    <w:abstractNumId w:val="1"/>
+  </w:num>
+  <w:num w:numId="2" w16cid:durableId="204679036">
+    <w:abstractNumId w:val="4"/>
+  </w:num>
+  <w:num w:numId="3" w16cid:durableId="1277103467">
     <w:abstractNumId w:val="0"/>
+  </w:num>
+  <w:num w:numId="4" w16cid:durableId="754208437">
+    <w:abstractNumId w:val="2"/>
+  </w:num>
+  <w:num w:numId="5" w16cid:durableId="781609232">
+    <w:abstractNumId w:val="5"/>
+  </w:num>
+  <w:num w:numId="6" w16cid:durableId="980572278">
+    <w:abstractNumId w:val="3"/>
   </w:num>
 </w:numbering>
 </file>
@@ -1495,6 +3445,56 @@
       <w:contextualSpacing/>
     </w:pPr>
   </w:style>
+  <w:style w:type="paragraph" w:styleId="Cabealho">
+    <w:name w:val="header"/>
+    <w:basedOn w:val="Normal"/>
+    <w:link w:val="CabealhoCarter"/>
+    <w:uiPriority w:val="99"/>
+    <w:unhideWhenUsed/>
+    <w:rsid w:val="00B01F36"/>
+    <w:pPr>
+      <w:tabs>
+        <w:tab w:val="center" w:pos="4252"/>
+        <w:tab w:val="right" w:pos="8504"/>
+      </w:tabs>
+    </w:pPr>
+  </w:style>
+  <w:style w:type="character" w:customStyle="1" w:styleId="CabealhoCarter">
+    <w:name w:val="Cabeçalho Caráter"/>
+    <w:basedOn w:val="Tipodeletrapredefinidodopargrafo"/>
+    <w:link w:val="Cabealho"/>
+    <w:uiPriority w:val="99"/>
+    <w:rsid w:val="00B01F36"/>
+    <w:rPr>
+      <w:sz w:val="24"/>
+      <w:szCs w:val="24"/>
+    </w:rPr>
+  </w:style>
+  <w:style w:type="paragraph" w:styleId="Rodap">
+    <w:name w:val="footer"/>
+    <w:basedOn w:val="Normal"/>
+    <w:link w:val="RodapCarter"/>
+    <w:uiPriority w:val="99"/>
+    <w:unhideWhenUsed/>
+    <w:rsid w:val="00B01F36"/>
+    <w:pPr>
+      <w:tabs>
+        <w:tab w:val="center" w:pos="4252"/>
+        <w:tab w:val="right" w:pos="8504"/>
+      </w:tabs>
+    </w:pPr>
+  </w:style>
+  <w:style w:type="character" w:customStyle="1" w:styleId="RodapCarter">
+    <w:name w:val="Rodapé Caráter"/>
+    <w:basedOn w:val="Tipodeletrapredefinidodopargrafo"/>
+    <w:link w:val="Rodap"/>
+    <w:uiPriority w:val="99"/>
+    <w:rsid w:val="00B01F36"/>
+    <w:rPr>
+      <w:sz w:val="24"/>
+      <w:szCs w:val="24"/>
+    </w:rPr>
+  </w:style>
 </w:styles>
 </file>
 

</xml_diff>